<commit_message>
Aggiunte viste, funzioni e trigger (ancora da rifinire)
</commit_message>
<xml_diff>
--- a/Basi di dati/Documentazione.docx
+++ b/Basi di dati/Documentazione.docx
@@ -209,34 +209,7 @@
           <w:sz w:val="56"/>
           <w:szCs w:val="56"/>
         </w:rPr>
-        <w:t>Progettazione e Sviluppo di una Base di Dati Relazionale per la Gestione di un</w:t>
-      </w:r>
-      <w:r>
-        <w:rPr>
-          <w:rFonts w:ascii="Times New Roman" w:eastAsia="CIDFont+F1" w:hAnsi="Times New Roman" w:cs="Times New Roman"/>
-          <w:color w:val="3B3838" w:themeColor="background2" w:themeShade="40"/>
-          <w:sz w:val="56"/>
-          <w:szCs w:val="56"/>
-        </w:rPr>
-        <w:t>a</w:t>
-      </w:r>
-      <w:r>
-        <w:rPr>
-          <w:rFonts w:ascii="Times New Roman" w:eastAsia="CIDFont+F1" w:hAnsi="Times New Roman" w:cs="Times New Roman"/>
-          <w:color w:val="3B3838" w:themeColor="background2" w:themeShade="40"/>
-          <w:sz w:val="56"/>
-          <w:szCs w:val="56"/>
-        </w:rPr>
-        <w:t xml:space="preserve"> </w:t>
-      </w:r>
-      <w:r>
-        <w:rPr>
-          <w:rFonts w:ascii="Times New Roman" w:eastAsia="CIDFont+F1" w:hAnsi="Times New Roman" w:cs="Times New Roman"/>
-          <w:color w:val="3B3838" w:themeColor="background2" w:themeShade="40"/>
-          <w:sz w:val="56"/>
-          <w:szCs w:val="56"/>
-        </w:rPr>
-        <w:t>Galleria Fotografica Geolocalizzata</w:t>
+        <w:t>Progettazione e Sviluppo di una Base di Dati Relazionale per la Gestione di una Galleria Fotografica Geolocalizzata</w:t>
       </w:r>
     </w:p>
     <w:p>
@@ -307,17 +280,20 @@
           <w:sz w:val="24"/>
           <w:szCs w:val="24"/>
         </w:rPr>
-        <w:t>Vincenzo Marotta</w:t>
-      </w:r>
-      <w:r>
+        <w:t>Vincenzo Marotta - N86004151</w:t>
+      </w:r>
+    </w:p>
+    <w:p>
+      <w:pPr>
+        <w:spacing w:line="240" w:lineRule="auto"/>
+        <w:jc w:val="center"/>
         <w:rPr>
           <w:rFonts w:ascii="Times New Roman" w:eastAsia="CIDFont+F1" w:hAnsi="Times New Roman" w:cs="Times New Roman"/>
           <w:color w:val="3B3838" w:themeColor="background2" w:themeShade="40"/>
           <w:sz w:val="24"/>
           <w:szCs w:val="24"/>
         </w:rPr>
-        <w:t xml:space="preserve"> - N8600</w:t>
-      </w:r>
+      </w:pPr>
       <w:r>
         <w:rPr>
           <w:rFonts w:ascii="Times New Roman" w:eastAsia="CIDFont+F1" w:hAnsi="Times New Roman" w:cs="Times New Roman"/>
@@ -325,37 +301,7 @@
           <w:sz w:val="24"/>
           <w:szCs w:val="24"/>
         </w:rPr>
-        <w:t>4151</w:t>
-      </w:r>
-    </w:p>
-    <w:p>
-      <w:pPr>
-        <w:spacing w:line="240" w:lineRule="auto"/>
-        <w:jc w:val="center"/>
-        <w:rPr>
-          <w:rFonts w:ascii="Times New Roman" w:eastAsia="CIDFont+F1" w:hAnsi="Times New Roman" w:cs="Times New Roman"/>
-          <w:color w:val="3B3838" w:themeColor="background2" w:themeShade="40"/>
-          <w:sz w:val="24"/>
-          <w:szCs w:val="24"/>
-        </w:rPr>
-      </w:pPr>
-      <w:r>
-        <w:rPr>
-          <w:rFonts w:ascii="Times New Roman" w:eastAsia="CIDFont+F1" w:hAnsi="Times New Roman" w:cs="Times New Roman"/>
-          <w:color w:val="3B3838" w:themeColor="background2" w:themeShade="40"/>
-          <w:sz w:val="24"/>
-          <w:szCs w:val="24"/>
-        </w:rPr>
-        <w:t>Elia Incoronato</w:t>
-      </w:r>
-      <w:r>
-        <w:rPr>
-          <w:rFonts w:ascii="Times New Roman" w:eastAsia="CIDFont+F1" w:hAnsi="Times New Roman" w:cs="Times New Roman"/>
-          <w:color w:val="3B3838" w:themeColor="background2" w:themeShade="40"/>
-          <w:sz w:val="24"/>
-          <w:szCs w:val="24"/>
-        </w:rPr>
-        <w:t xml:space="preserve"> - </w:t>
+        <w:t xml:space="preserve">Elia Incoronato - </w:t>
       </w:r>
       <w:r>
         <w:rPr>
@@ -517,7 +463,7 @@
           <w:tab w:val="right" w:leader="dot" w:pos="9628"/>
         </w:tabs>
         <w:rPr>
-          <w:rFonts w:cstheme="minorBidi"/>
+          <w:rFonts w:ascii="Times New Roman" w:hAnsi="Times New Roman" w:cs="Times New Roman"/>
           <w:b/>
           <w:bCs/>
           <w:noProof/>
@@ -527,6 +473,7 @@
       </w:pPr>
       <w:r>
         <w:rPr>
+          <w:rFonts w:ascii="Times New Roman" w:hAnsi="Times New Roman" w:cs="Times New Roman"/>
           <w:noProof/>
           <w:sz w:val="28"/>
           <w:szCs w:val="28"/>
@@ -542,6 +489,7 @@
           <w:tab w:val="right" w:leader="dot" w:pos="9628"/>
         </w:tabs>
         <w:rPr>
+          <w:rFonts w:ascii="Times New Roman" w:hAnsi="Times New Roman" w:cs="Times New Roman"/>
           <w:bCs/>
           <w:noProof/>
           <w:sz w:val="28"/>
@@ -559,6 +507,7 @@
       </w:r>
       <w:r>
         <w:rPr>
+          <w:rFonts w:ascii="Times New Roman" w:hAnsi="Times New Roman" w:cs="Times New Roman"/>
           <w:noProof/>
           <w:sz w:val="28"/>
           <w:szCs w:val="28"/>
@@ -567,6 +516,7 @@
       </w:r>
       <w:r>
         <w:rPr>
+          <w:rFonts w:ascii="Times New Roman" w:hAnsi="Times New Roman" w:cs="Times New Roman"/>
           <w:b/>
           <w:bCs/>
           <w:noProof/>
@@ -788,6 +738,9 @@
         <w:fldChar w:fldCharType="begin"/>
       </w:r>
       <w:r>
+        <w:rPr>
+          <w:rFonts w:ascii="Times New Roman" w:hAnsi="Times New Roman" w:cs="Times New Roman"/>
+        </w:rPr>
         <w:instrText xml:space="preserve"> XE "</w:instrText>
       </w:r>
       <w:r>
@@ -799,6 +752,9 @@
         <w:instrText>Capitolo 3</w:instrText>
       </w:r>
       <w:r>
+        <w:rPr>
+          <w:rFonts w:ascii="Times New Roman" w:hAnsi="Times New Roman" w:cs="Times New Roman"/>
+        </w:rPr>
         <w:instrText xml:space="preserve">" \b </w:instrText>
       </w:r>
       <w:r>
@@ -840,17 +796,7 @@
           <w:sz w:val="36"/>
           <w:szCs w:val="36"/>
         </w:rPr>
-        <w:t>Progettazione logi</w:t>
-      </w:r>
-      <w:r>
-        <w:rPr>
-          <w:rFonts w:ascii="Times New Roman" w:hAnsi="Times New Roman" w:cs="Times New Roman"/>
-          <w:b/>
-          <w:bCs/>
-          <w:sz w:val="36"/>
-          <w:szCs w:val="36"/>
-        </w:rPr>
-        <w:t>ca</w:t>
+        <w:t>Progettazione logica</w:t>
       </w:r>
     </w:p>
     <w:p>
@@ -878,23 +824,7 @@
           <w:sz w:val="24"/>
           <w:szCs w:val="24"/>
         </w:rPr>
-        <w:t xml:space="preserve">In questo capitolo sarà trattata la fase successiva della progettazione della base di dati scendendo ad un livello di </w:t>
-      </w:r>
-      <w:r>
-        <w:rPr>
-          <w:rFonts w:ascii="Times New Roman" w:hAnsi="Times New Roman" w:cs="Times New Roman"/>
-          <w:sz w:val="24"/>
-          <w:szCs w:val="24"/>
-        </w:rPr>
-        <w:t>astrazione più basso rispetto alla precedente. Si tradurrà lo schema concettuale (già predisposto in seguito alla ristrutturazione</w:t>
-      </w:r>
-      <w:r>
-        <w:rPr>
-          <w:rFonts w:ascii="Times New Roman" w:hAnsi="Times New Roman" w:cs="Times New Roman"/>
-          <w:sz w:val="24"/>
-          <w:szCs w:val="24"/>
-        </w:rPr>
-        <w:t xml:space="preserve">) in uno schema logico, dipendente dal tipo di struttura dei dati prescelto cioè quello relazionale puro. Negli schemi relazionali che seguiranno le chiavi primarie sono indicate con una </w:t>
+        <w:t xml:space="preserve">In questo capitolo sarà trattata la fase successiva della progettazione della base di dati scendendo ad un livello di astrazione più basso rispetto alla precedente. Si tradurrà lo schema concettuale (già predisposto in seguito alla ristrutturazione) in uno schema logico, dipendente dal tipo di struttura dei dati prescelto cioè quello relazionale puro. Negli schemi relazionali che seguiranno le chiavi primarie sono indicate con una </w:t>
       </w:r>
       <w:r>
         <w:rPr>
@@ -1025,36 +955,51 @@
         <w:spacing w:after="0" w:line="240" w:lineRule="auto"/>
         <w:rPr>
           <w:rFonts w:ascii="Times New Roman" w:hAnsi="Times New Roman" w:cs="Times New Roman"/>
-          <w:sz w:val="24"/>
-          <w:szCs w:val="24"/>
-        </w:rPr>
-      </w:pPr>
-      <w:r>
-        <w:rPr>
-          <w:rFonts w:ascii="Times New Roman" w:hAnsi="Times New Roman" w:cs="Times New Roman"/>
-          <w:sz w:val="24"/>
-          <w:szCs w:val="24"/>
-        </w:rPr>
-        <w:t>3.1</w:t>
-      </w:r>
-      <w:r>
-        <w:rPr>
-          <w:rFonts w:ascii="Times New Roman" w:hAnsi="Times New Roman" w:cs="Times New Roman"/>
-          <w:sz w:val="24"/>
-          <w:szCs w:val="24"/>
-        </w:rPr>
-        <w:tab/>
-      </w:r>
-      <w:r>
-        <w:rPr>
-          <w:rFonts w:ascii="Times New Roman" w:hAnsi="Times New Roman" w:cs="Times New Roman"/>
           <w:b/>
           <w:bCs/>
           <w:sz w:val="32"/>
           <w:szCs w:val="32"/>
         </w:rPr>
+      </w:pPr>
+      <w:r>
+        <w:rPr>
+          <w:rFonts w:ascii="Times New Roman" w:hAnsi="Times New Roman" w:cs="Times New Roman"/>
+          <w:sz w:val="24"/>
+          <w:szCs w:val="24"/>
+        </w:rPr>
+        <w:t>3.1</w:t>
+      </w:r>
+      <w:r>
+        <w:rPr>
+          <w:rFonts w:ascii="Times New Roman" w:hAnsi="Times New Roman" w:cs="Times New Roman"/>
+          <w:sz w:val="24"/>
+          <w:szCs w:val="24"/>
+        </w:rPr>
+        <w:tab/>
+      </w:r>
+      <w:r>
+        <w:rPr>
+          <w:rFonts w:ascii="Times New Roman" w:hAnsi="Times New Roman" w:cs="Times New Roman"/>
+          <w:b/>
+          <w:bCs/>
+          <w:sz w:val="32"/>
+          <w:szCs w:val="32"/>
+        </w:rPr>
         <w:t>Schema logico</w:t>
       </w:r>
+    </w:p>
+    <w:p>
+      <w:pPr>
+        <w:autoSpaceDE w:val="0"/>
+        <w:autoSpaceDN w:val="0"/>
+        <w:adjustRightInd w:val="0"/>
+        <w:spacing w:after="0" w:line="240" w:lineRule="auto"/>
+        <w:rPr>
+          <w:rFonts w:ascii="Times New Roman" w:hAnsi="Times New Roman" w:cs="Times New Roman"/>
+          <w:sz w:val="24"/>
+          <w:szCs w:val="24"/>
+        </w:rPr>
+      </w:pPr>
     </w:p>
     <w:p>
       <w:pPr>
@@ -1136,22 +1081,48 @@
           <w:sz w:val="24"/>
           <w:szCs w:val="24"/>
         </w:rPr>
-        <w:t>, Nome, Cognome, NumPartecipazioni)</w:t>
-      </w:r>
-    </w:p>
-    <w:p>
-      <w:pPr>
-        <w:autoSpaceDE w:val="0"/>
-        <w:autoSpaceDN w:val="0"/>
-        <w:adjustRightInd w:val="0"/>
-        <w:spacing w:after="0" w:line="240" w:lineRule="auto"/>
-        <w:ind w:firstLine="2835"/>
-        <w:rPr>
-          <w:rFonts w:ascii="Times New Roman" w:hAnsi="Times New Roman" w:cs="Times New Roman"/>
-          <w:sz w:val="24"/>
-          <w:szCs w:val="24"/>
-        </w:rPr>
-      </w:pPr>
+        <w:t xml:space="preserve">, Nome, Cognome, </w:t>
+      </w:r>
+      <w:r>
+        <w:rPr>
+          <w:rFonts w:ascii="Times New Roman" w:hAnsi="Times New Roman" w:cs="Times New Roman"/>
+          <w:sz w:val="24"/>
+          <w:szCs w:val="24"/>
+        </w:rPr>
+        <w:t>Email</w:t>
+      </w:r>
+      <w:r>
+        <w:rPr>
+          <w:rFonts w:ascii="Times New Roman" w:hAnsi="Times New Roman" w:cs="Times New Roman"/>
+          <w:sz w:val="24"/>
+          <w:szCs w:val="24"/>
+        </w:rPr>
+        <w:t xml:space="preserve">, </w:t>
+      </w:r>
+      <w:r>
+        <w:rPr>
+          <w:rFonts w:ascii="Times New Roman" w:hAnsi="Times New Roman" w:cs="Times New Roman"/>
+          <w:sz w:val="24"/>
+          <w:szCs w:val="24"/>
+        </w:rPr>
+        <w:t>USR_</w:t>
+      </w:r>
+      <w:r>
+        <w:rPr>
+          <w:rFonts w:ascii="Times New Roman" w:hAnsi="Times New Roman" w:cs="Times New Roman"/>
+          <w:sz w:val="24"/>
+          <w:szCs w:val="24"/>
+        </w:rPr>
+        <w:t>Password</w:t>
+      </w:r>
+      <w:r>
+        <w:rPr>
+          <w:rFonts w:ascii="Times New Roman" w:hAnsi="Times New Roman" w:cs="Times New Roman"/>
+          <w:sz w:val="24"/>
+          <w:szCs w:val="24"/>
+        </w:rPr>
+        <w:t>)</w:t>
+      </w:r>
     </w:p>
     <w:p>
       <w:pPr>
@@ -1232,7 +1203,23 @@
           <w:sz w:val="28"/>
           <w:szCs w:val="28"/>
         </w:rPr>
-        <w:t>BachecaPersonale</w:t>
+        <w:t>Foto</w:t>
+      </w:r>
+      <w:r>
+        <w:rPr>
+          <w:rFonts w:ascii="Times New Roman" w:hAnsi="Times New Roman" w:cs="Times New Roman"/>
+          <w:sz w:val="24"/>
+          <w:szCs w:val="24"/>
+        </w:rPr>
+        <w:tab/>
+      </w:r>
+      <w:r>
+        <w:rPr>
+          <w:rFonts w:ascii="Times New Roman" w:hAnsi="Times New Roman" w:cs="Times New Roman"/>
+          <w:sz w:val="24"/>
+          <w:szCs w:val="24"/>
+        </w:rPr>
+        <w:tab/>
       </w:r>
       <w:r>
         <w:rPr>
@@ -1260,7 +1247,7 @@
           <w:szCs w:val="24"/>
           <w:u w:val="single"/>
         </w:rPr>
-        <w:t>CodBP</w:t>
+        <w:t>IDFoto</w:t>
       </w:r>
       <w:r>
         <w:rPr>
@@ -1270,6 +1257,15 @@
         </w:rPr>
         <w:t xml:space="preserve">, </w:t>
       </w:r>
+      <w:proofErr w:type="spellStart"/>
+      <w:r>
+        <w:rPr>
+          <w:rFonts w:ascii="Times New Roman" w:hAnsi="Times New Roman" w:cs="Times New Roman"/>
+          <w:sz w:val="24"/>
+          <w:szCs w:val="24"/>
+        </w:rPr>
+        <w:t>ID</w:t>
+      </w:r>
       <w:r>
         <w:rPr>
           <w:rFonts w:ascii="Times New Roman" w:hAnsi="Times New Roman" w:cs="Times New Roman"/>
@@ -1277,25 +1273,65 @@
           <w:szCs w:val="24"/>
           <w:u w:val="double"/>
         </w:rPr>
-        <w:t>IDFoto</w:t>
-      </w:r>
-      <w:r>
-        <w:rPr>
-          <w:rFonts w:ascii="Times New Roman" w:hAnsi="Times New Roman" w:cs="Times New Roman"/>
-          <w:sz w:val="24"/>
-          <w:szCs w:val="24"/>
-        </w:rPr>
-        <w:t xml:space="preserve">, Dimensione, </w:t>
-      </w:r>
-      <w:r>
-        <w:rPr>
-          <w:rFonts w:ascii="Times New Roman" w:hAnsi="Times New Roman" w:cs="Times New Roman"/>
-          <w:sz w:val="24"/>
-          <w:szCs w:val="24"/>
-          <w:u w:val="double"/>
-        </w:rPr>
         <w:t>Proprietario</w:t>
       </w:r>
+      <w:proofErr w:type="spellEnd"/>
+      <w:r>
+        <w:rPr>
+          <w:rFonts w:ascii="Times New Roman" w:hAnsi="Times New Roman" w:cs="Times New Roman"/>
+          <w:sz w:val="24"/>
+          <w:szCs w:val="24"/>
+        </w:rPr>
+        <w:t>, Dispositivo, isPrivate</w:t>
+      </w:r>
+      <w:r>
+        <w:rPr>
+          <w:rFonts w:ascii="Times New Roman" w:hAnsi="Times New Roman" w:cs="Times New Roman"/>
+          <w:sz w:val="24"/>
+          <w:szCs w:val="24"/>
+        </w:rPr>
+        <w:t xml:space="preserve">, </w:t>
+      </w:r>
+      <w:r>
+        <w:rPr>
+          <w:rFonts w:ascii="Times New Roman" w:hAnsi="Times New Roman" w:cs="Times New Roman"/>
+          <w:sz w:val="24"/>
+          <w:szCs w:val="24"/>
+        </w:rPr>
+        <w:t>Dimensione,</w:t>
+      </w:r>
+    </w:p>
+    <w:p>
+      <w:pPr>
+        <w:autoSpaceDE w:val="0"/>
+        <w:autoSpaceDN w:val="0"/>
+        <w:adjustRightInd w:val="0"/>
+        <w:spacing w:after="0" w:line="240" w:lineRule="auto"/>
+        <w:ind w:left="3240"/>
+        <w:rPr>
+          <w:rFonts w:ascii="Times New Roman" w:hAnsi="Times New Roman" w:cs="Times New Roman"/>
+          <w:sz w:val="24"/>
+          <w:szCs w:val="24"/>
+        </w:rPr>
+      </w:pPr>
+      <w:r>
+        <w:rPr>
+          <w:rFonts w:ascii="Times New Roman" w:hAnsi="Times New Roman" w:cs="Times New Roman"/>
+          <w:sz w:val="24"/>
+          <w:szCs w:val="24"/>
+        </w:rPr>
+        <w:t xml:space="preserve">      </w:t>
+      </w:r>
+      <w:proofErr w:type="spellStart"/>
+      <w:r>
+        <w:rPr>
+          <w:rFonts w:ascii="Times New Roman" w:hAnsi="Times New Roman" w:cs="Times New Roman"/>
+          <w:sz w:val="24"/>
+          <w:szCs w:val="24"/>
+        </w:rPr>
+        <w:t>DataOra</w:t>
+      </w:r>
+      <w:proofErr w:type="spellEnd"/>
       <w:r>
         <w:rPr>
           <w:rFonts w:ascii="Times New Roman" w:hAnsi="Times New Roman" w:cs="Times New Roman"/>
@@ -1323,6 +1359,7 @@
           <w:highlight w:val="lightGray"/>
         </w:rPr>
       </w:pPr>
+      <w:proofErr w:type="spellStart"/>
       <w:r>
         <w:rPr>
           <w:rFonts w:ascii="Times New Roman" w:hAnsi="Times New Roman" w:cs="Times New Roman"/>
@@ -1330,9 +1367,8 @@
           <w:iCs/>
           <w:highlight w:val="lightGray"/>
         </w:rPr>
-        <w:t xml:space="preserve">IDFoto → </w:t>
-      </w:r>
-      <w:proofErr w:type="spellStart"/>
+        <w:t>ID</w:t>
+      </w:r>
       <w:r>
         <w:rPr>
           <w:rFonts w:ascii="Times New Roman" w:hAnsi="Times New Roman" w:cs="Times New Roman"/>
@@ -1340,9 +1376,163 @@
           <w:iCs/>
           <w:highlight w:val="lightGray"/>
         </w:rPr>
-        <w:t>Foto.IDFoto</w:t>
+        <w:t>Proprietario</w:t>
       </w:r>
       <w:proofErr w:type="spellEnd"/>
+      <w:r>
+        <w:rPr>
+          <w:rFonts w:ascii="Times New Roman" w:hAnsi="Times New Roman" w:cs="Times New Roman"/>
+          <w:i/>
+          <w:iCs/>
+          <w:highlight w:val="lightGray"/>
+        </w:rPr>
+        <w:t xml:space="preserve"> → </w:t>
+      </w:r>
+      <w:proofErr w:type="spellStart"/>
+      <w:r>
+        <w:rPr>
+          <w:rFonts w:ascii="Times New Roman" w:hAnsi="Times New Roman" w:cs="Times New Roman"/>
+          <w:i/>
+          <w:iCs/>
+          <w:highlight w:val="lightGray"/>
+        </w:rPr>
+        <w:t>Utente.IDUtente</w:t>
+      </w:r>
+      <w:proofErr w:type="spellEnd"/>
+    </w:p>
+    <w:p>
+      <w:pPr>
+        <w:autoSpaceDE w:val="0"/>
+        <w:autoSpaceDN w:val="0"/>
+        <w:adjustRightInd w:val="0"/>
+        <w:spacing w:after="0" w:line="240" w:lineRule="auto"/>
+        <w:ind w:firstLine="2835"/>
+        <w:rPr>
+          <w:rFonts w:ascii="Times New Roman" w:hAnsi="Times New Roman" w:cs="Times New Roman"/>
+          <w:sz w:val="24"/>
+          <w:szCs w:val="24"/>
+        </w:rPr>
+      </w:pPr>
+    </w:p>
+    <w:p>
+      <w:pPr>
+        <w:autoSpaceDE w:val="0"/>
+        <w:autoSpaceDN w:val="0"/>
+        <w:adjustRightInd w:val="0"/>
+        <w:spacing w:after="0" w:line="240" w:lineRule="auto"/>
+        <w:ind w:firstLine="2835"/>
+        <w:rPr>
+          <w:rFonts w:ascii="Times New Roman" w:hAnsi="Times New Roman" w:cs="Times New Roman"/>
+          <w:sz w:val="24"/>
+          <w:szCs w:val="24"/>
+        </w:rPr>
+      </w:pPr>
+    </w:p>
+    <w:p>
+      <w:pPr>
+        <w:pStyle w:val="Paragrafoelenco"/>
+        <w:numPr>
+          <w:ilvl w:val="0"/>
+          <w:numId w:val="33"/>
+        </w:numPr>
+        <w:autoSpaceDE w:val="0"/>
+        <w:autoSpaceDN w:val="0"/>
+        <w:adjustRightInd w:val="0"/>
+        <w:spacing w:after="0" w:line="240" w:lineRule="auto"/>
+        <w:rPr>
+          <w:rFonts w:ascii="Times New Roman" w:hAnsi="Times New Roman" w:cs="Times New Roman"/>
+          <w:sz w:val="24"/>
+          <w:szCs w:val="24"/>
+        </w:rPr>
+      </w:pPr>
+      <w:r>
+        <w:rPr>
+          <w:rFonts w:ascii="Times New Roman" w:hAnsi="Times New Roman" w:cs="Times New Roman"/>
+          <w:sz w:val="28"/>
+          <w:szCs w:val="28"/>
+        </w:rPr>
+        <w:t>BachecaPersonale</w:t>
+      </w:r>
+      <w:r>
+        <w:rPr>
+          <w:rFonts w:ascii="Times New Roman" w:hAnsi="Times New Roman" w:cs="Times New Roman"/>
+          <w:sz w:val="24"/>
+          <w:szCs w:val="24"/>
+        </w:rPr>
+        <w:tab/>
+      </w:r>
+      <w:r>
+        <w:rPr>
+          <w:rFonts w:ascii="Times New Roman" w:hAnsi="Times New Roman" w:cs="Times New Roman"/>
+          <w:sz w:val="24"/>
+          <w:szCs w:val="24"/>
+        </w:rPr>
+        <w:tab/>
+        <w:t>(</w:t>
+      </w:r>
+      <w:r>
+        <w:rPr>
+          <w:rFonts w:ascii="Times New Roman" w:hAnsi="Times New Roman" w:cs="Times New Roman"/>
+          <w:b/>
+          <w:bCs/>
+          <w:sz w:val="24"/>
+          <w:szCs w:val="24"/>
+          <w:u w:val="single"/>
+        </w:rPr>
+        <w:t>CodBP</w:t>
+      </w:r>
+      <w:r>
+        <w:rPr>
+          <w:rFonts w:ascii="Times New Roman" w:hAnsi="Times New Roman" w:cs="Times New Roman"/>
+          <w:sz w:val="24"/>
+          <w:szCs w:val="24"/>
+        </w:rPr>
+        <w:t xml:space="preserve">, </w:t>
+      </w:r>
+      <w:r>
+        <w:rPr>
+          <w:rFonts w:ascii="Times New Roman" w:hAnsi="Times New Roman" w:cs="Times New Roman"/>
+          <w:sz w:val="24"/>
+          <w:szCs w:val="24"/>
+          <w:u w:val="double"/>
+        </w:rPr>
+        <w:t>IDFoto</w:t>
+      </w:r>
+      <w:r>
+        <w:rPr>
+          <w:rFonts w:ascii="Times New Roman" w:hAnsi="Times New Roman" w:cs="Times New Roman"/>
+          <w:sz w:val="24"/>
+          <w:szCs w:val="24"/>
+        </w:rPr>
+        <w:t xml:space="preserve">, Dimensione, </w:t>
+      </w:r>
+      <w:proofErr w:type="spellStart"/>
+      <w:r>
+        <w:rPr>
+          <w:rFonts w:ascii="Times New Roman" w:hAnsi="Times New Roman" w:cs="Times New Roman"/>
+          <w:sz w:val="24"/>
+          <w:szCs w:val="24"/>
+        </w:rPr>
+        <w:t>ID</w:t>
+      </w:r>
+      <w:r>
+        <w:rPr>
+          <w:rFonts w:ascii="Times New Roman" w:hAnsi="Times New Roman" w:cs="Times New Roman"/>
+          <w:sz w:val="24"/>
+          <w:szCs w:val="24"/>
+          <w:u w:val="double"/>
+        </w:rPr>
+        <w:t>Proprietario</w:t>
+      </w:r>
+      <w:proofErr w:type="spellEnd"/>
+      <w:r>
+        <w:rPr>
+          <w:rFonts w:ascii="Times New Roman" w:hAnsi="Times New Roman" w:cs="Times New Roman"/>
+          <w:sz w:val="24"/>
+          <w:szCs w:val="24"/>
+        </w:rPr>
+        <w:t>)</w:t>
+      </w:r>
     </w:p>
     <w:p>
       <w:pPr>
@@ -1356,7 +1546,7 @@
         <w:adjustRightInd w:val="0"/>
         <w:spacing w:after="0" w:line="240" w:lineRule="auto"/>
         <w:rPr>
-          <w:rFonts w:ascii="MS Shell Dlg 2" w:hAnsi="MS Shell Dlg 2" w:cs="MS Shell Dlg 2"/>
+          <w:rFonts w:ascii="Times New Roman" w:hAnsi="Times New Roman" w:cs="Times New Roman"/>
           <w:i/>
           <w:iCs/>
           <w:highlight w:val="lightGray"/>
@@ -1369,7 +1559,66 @@
           <w:iCs/>
           <w:highlight w:val="lightGray"/>
         </w:rPr>
-        <w:t xml:space="preserve">Proprietario → </w:t>
+        <w:t xml:space="preserve">IDFoto → </w:t>
+      </w:r>
+      <w:proofErr w:type="spellStart"/>
+      <w:r>
+        <w:rPr>
+          <w:rFonts w:ascii="Times New Roman" w:hAnsi="Times New Roman" w:cs="Times New Roman"/>
+          <w:i/>
+          <w:iCs/>
+          <w:highlight w:val="lightGray"/>
+        </w:rPr>
+        <w:t>Foto.IDFoto</w:t>
+      </w:r>
+      <w:proofErr w:type="spellEnd"/>
+    </w:p>
+    <w:p>
+      <w:pPr>
+        <w:pStyle w:val="Paragrafoelenco"/>
+        <w:numPr>
+          <w:ilvl w:val="8"/>
+          <w:numId w:val="33"/>
+        </w:numPr>
+        <w:autoSpaceDE w:val="0"/>
+        <w:autoSpaceDN w:val="0"/>
+        <w:adjustRightInd w:val="0"/>
+        <w:spacing w:after="0" w:line="240" w:lineRule="auto"/>
+        <w:rPr>
+          <w:rFonts w:ascii="Times New Roman" w:hAnsi="Times New Roman" w:cs="Times New Roman"/>
+          <w:i/>
+          <w:iCs/>
+          <w:highlight w:val="lightGray"/>
+        </w:rPr>
+      </w:pPr>
+      <w:proofErr w:type="spellStart"/>
+      <w:r>
+        <w:rPr>
+          <w:rFonts w:ascii="Times New Roman" w:hAnsi="Times New Roman" w:cs="Times New Roman"/>
+          <w:i/>
+          <w:iCs/>
+          <w:highlight w:val="lightGray"/>
+        </w:rPr>
+        <w:t>ID</w:t>
+      </w:r>
+      <w:r>
+        <w:rPr>
+          <w:rFonts w:ascii="Times New Roman" w:hAnsi="Times New Roman" w:cs="Times New Roman"/>
+          <w:i/>
+          <w:iCs/>
+          <w:highlight w:val="lightGray"/>
+        </w:rPr>
+        <w:t>Proprietario</w:t>
+      </w:r>
+      <w:proofErr w:type="spellEnd"/>
+      <w:r>
+        <w:rPr>
+          <w:rFonts w:ascii="Times New Roman" w:hAnsi="Times New Roman" w:cs="Times New Roman"/>
+          <w:i/>
+          <w:iCs/>
+          <w:highlight w:val="lightGray"/>
+        </w:rPr>
+        <w:t xml:space="preserve"> → </w:t>
       </w:r>
       <w:proofErr w:type="spellStart"/>
       <w:r>
@@ -1723,7 +1972,7 @@
         <w:adjustRightInd w:val="0"/>
         <w:spacing w:after="0" w:line="240" w:lineRule="auto"/>
         <w:rPr>
-          <w:rFonts w:ascii="MS Shell Dlg 2" w:hAnsi="MS Shell Dlg 2" w:cs="MS Shell Dlg 2"/>
+          <w:rFonts w:ascii="Times New Roman" w:hAnsi="Times New Roman" w:cs="Times New Roman"/>
           <w:i/>
           <w:iCs/>
           <w:highlight w:val="lightGray"/>
@@ -1749,45 +1998,6 @@
         <w:t>BachecaCondivisa.CodBC</w:t>
       </w:r>
       <w:proofErr w:type="spellEnd"/>
-    </w:p>
-    <w:p>
-      <w:pPr>
-        <w:autoSpaceDE w:val="0"/>
-        <w:autoSpaceDN w:val="0"/>
-        <w:adjustRightInd w:val="0"/>
-        <w:spacing w:after="0" w:line="240" w:lineRule="auto"/>
-        <w:rPr>
-          <w:rFonts w:ascii="Times New Roman" w:hAnsi="Times New Roman" w:cs="Times New Roman"/>
-          <w:sz w:val="24"/>
-          <w:szCs w:val="24"/>
-        </w:rPr>
-      </w:pPr>
-    </w:p>
-    <w:p>
-      <w:pPr>
-        <w:autoSpaceDE w:val="0"/>
-        <w:autoSpaceDN w:val="0"/>
-        <w:adjustRightInd w:val="0"/>
-        <w:spacing w:after="0" w:line="240" w:lineRule="auto"/>
-        <w:rPr>
-          <w:rFonts w:ascii="Times New Roman" w:hAnsi="Times New Roman" w:cs="Times New Roman"/>
-          <w:sz w:val="24"/>
-          <w:szCs w:val="24"/>
-        </w:rPr>
-      </w:pPr>
-    </w:p>
-    <w:p>
-      <w:pPr>
-        <w:autoSpaceDE w:val="0"/>
-        <w:autoSpaceDN w:val="0"/>
-        <w:adjustRightInd w:val="0"/>
-        <w:spacing w:after="0" w:line="240" w:lineRule="auto"/>
-        <w:rPr>
-          <w:rFonts w:ascii="Times New Roman" w:hAnsi="Times New Roman" w:cs="Times New Roman"/>
-          <w:sz w:val="24"/>
-          <w:szCs w:val="24"/>
-        </w:rPr>
-      </w:pPr>
     </w:p>
     <w:p>
       <w:pPr>
@@ -1812,7 +2022,8 @@
           <w:sz w:val="28"/>
           <w:szCs w:val="28"/>
         </w:rPr>
-        <w:t>Foto</w:t>
+        <w:lastRenderedPageBreak/>
+        <w:t>Pubblicazione</w:t>
       </w:r>
       <w:r>
         <w:rPr>
@@ -1829,39 +2040,14 @@
           <w:szCs w:val="24"/>
         </w:rPr>
         <w:tab/>
-      </w:r>
-      <w:r>
-        <w:rPr>
-          <w:rFonts w:ascii="Times New Roman" w:hAnsi="Times New Roman" w:cs="Times New Roman"/>
-          <w:sz w:val="24"/>
-          <w:szCs w:val="24"/>
-        </w:rPr>
-        <w:tab/>
-      </w:r>
-      <w:r>
-        <w:rPr>
-          <w:rFonts w:ascii="Times New Roman" w:hAnsi="Times New Roman" w:cs="Times New Roman"/>
-          <w:sz w:val="24"/>
-          <w:szCs w:val="24"/>
-        </w:rPr>
-        <w:tab/>
-      </w:r>
-      <w:r>
-        <w:rPr>
-          <w:rFonts w:ascii="Times New Roman" w:hAnsi="Times New Roman" w:cs="Times New Roman"/>
-          <w:sz w:val="24"/>
-          <w:szCs w:val="24"/>
-        </w:rPr>
         <w:t>(</w:t>
       </w:r>
       <w:r>
         <w:rPr>
           <w:rFonts w:ascii="Times New Roman" w:hAnsi="Times New Roman" w:cs="Times New Roman"/>
-          <w:b/>
-          <w:bCs/>
-          <w:sz w:val="24"/>
-          <w:szCs w:val="24"/>
-          <w:u w:val="single"/>
+          <w:sz w:val="24"/>
+          <w:szCs w:val="24"/>
+          <w:u w:val="double"/>
         </w:rPr>
         <w:t>IDFoto</w:t>
       </w:r>
@@ -1880,114 +2066,8 @@
           <w:szCs w:val="24"/>
           <w:u w:val="double"/>
         </w:rPr>
-        <w:t>Proprietario</w:t>
-      </w:r>
-      <w:r>
-        <w:rPr>
-          <w:rFonts w:ascii="Times New Roman" w:hAnsi="Times New Roman" w:cs="Times New Roman"/>
-          <w:sz w:val="24"/>
-          <w:szCs w:val="24"/>
-        </w:rPr>
-        <w:t>,</w:t>
-      </w:r>
-      <w:r>
-        <w:rPr>
-          <w:rFonts w:ascii="Times New Roman" w:hAnsi="Times New Roman" w:cs="Times New Roman"/>
-          <w:sz w:val="24"/>
-          <w:szCs w:val="24"/>
-        </w:rPr>
-        <w:t xml:space="preserve"> </w:t>
-      </w:r>
-      <w:r>
-        <w:rPr>
-          <w:rFonts w:ascii="Times New Roman" w:hAnsi="Times New Roman" w:cs="Times New Roman"/>
-          <w:sz w:val="24"/>
-          <w:szCs w:val="24"/>
-        </w:rPr>
-        <w:t xml:space="preserve">Dispositivo, isPrivate, </w:t>
-      </w:r>
-      <w:r>
-        <w:rPr>
-          <w:rFonts w:ascii="Times New Roman" w:hAnsi="Times New Roman" w:cs="Times New Roman"/>
-          <w:sz w:val="24"/>
-          <w:szCs w:val="24"/>
-          <w:u w:val="double"/>
-        </w:rPr>
-        <w:t>CodBP</w:t>
-      </w:r>
-      <w:r>
-        <w:rPr>
-          <w:rFonts w:ascii="Times New Roman" w:hAnsi="Times New Roman" w:cs="Times New Roman"/>
-          <w:sz w:val="24"/>
-          <w:szCs w:val="24"/>
-        </w:rPr>
-        <w:t xml:space="preserve">, </w:t>
-      </w:r>
-      <w:r>
-        <w:rPr>
-          <w:rFonts w:ascii="Times New Roman" w:hAnsi="Times New Roman" w:cs="Times New Roman"/>
-          <w:sz w:val="24"/>
-          <w:szCs w:val="24"/>
-          <w:u w:val="double"/>
-        </w:rPr>
         <w:t>CodBC</w:t>
       </w:r>
-      <w:r>
-        <w:rPr>
-          <w:rFonts w:ascii="Times New Roman" w:hAnsi="Times New Roman" w:cs="Times New Roman"/>
-          <w:sz w:val="24"/>
-          <w:szCs w:val="24"/>
-        </w:rPr>
-        <w:t>,</w:t>
-      </w:r>
-    </w:p>
-    <w:p>
-      <w:pPr>
-        <w:autoSpaceDE w:val="0"/>
-        <w:autoSpaceDN w:val="0"/>
-        <w:adjustRightInd w:val="0"/>
-        <w:spacing w:after="0" w:line="240" w:lineRule="auto"/>
-        <w:ind w:left="2832" w:firstLine="708"/>
-        <w:rPr>
-          <w:rFonts w:ascii="Times New Roman" w:hAnsi="Times New Roman" w:cs="Times New Roman"/>
-          <w:sz w:val="24"/>
-          <w:szCs w:val="24"/>
-        </w:rPr>
-      </w:pPr>
-      <w:r>
-        <w:rPr>
-          <w:rFonts w:ascii="Times New Roman" w:hAnsi="Times New Roman" w:cs="Times New Roman"/>
-          <w:sz w:val="24"/>
-          <w:szCs w:val="24"/>
-        </w:rPr>
-        <w:t xml:space="preserve"> </w:t>
-      </w:r>
-      <w:r>
-        <w:rPr>
-          <w:rFonts w:ascii="Times New Roman" w:hAnsi="Times New Roman" w:cs="Times New Roman"/>
-          <w:sz w:val="24"/>
-          <w:szCs w:val="24"/>
-        </w:rPr>
-        <w:t xml:space="preserve">Dimensione, </w:t>
-      </w:r>
-      <w:proofErr w:type="spellStart"/>
-      <w:r>
-        <w:rPr>
-          <w:rFonts w:ascii="Times New Roman" w:hAnsi="Times New Roman" w:cs="Times New Roman"/>
-          <w:sz w:val="24"/>
-          <w:szCs w:val="24"/>
-        </w:rPr>
-        <w:t>Data</w:t>
-      </w:r>
-      <w:r>
-        <w:rPr>
-          <w:rFonts w:ascii="Times New Roman" w:hAnsi="Times New Roman" w:cs="Times New Roman"/>
-          <w:sz w:val="24"/>
-          <w:szCs w:val="24"/>
-        </w:rPr>
-        <w:t>Ora</w:t>
-      </w:r>
-      <w:proofErr w:type="spellEnd"/>
       <w:r>
         <w:rPr>
           <w:rFonts w:ascii="Times New Roman" w:hAnsi="Times New Roman" w:cs="Times New Roman"/>
@@ -2009,7 +2089,7 @@
         <w:adjustRightInd w:val="0"/>
         <w:spacing w:after="0" w:line="240" w:lineRule="auto"/>
         <w:rPr>
-          <w:rFonts w:ascii="Arial" w:hAnsi="Arial" w:cs="Arial"/>
+          <w:rFonts w:ascii="Times New Roman" w:hAnsi="Times New Roman" w:cs="Times New Roman"/>
           <w:i/>
           <w:iCs/>
           <w:highlight w:val="lightGray"/>
@@ -2022,8 +2102,7 @@
           <w:iCs/>
           <w:highlight w:val="lightGray"/>
         </w:rPr>
-        <w:lastRenderedPageBreak/>
-        <w:t xml:space="preserve">Proprietario → </w:t>
+        <w:t xml:space="preserve">IDFoto → </w:t>
       </w:r>
       <w:proofErr w:type="spellStart"/>
       <w:r>
@@ -2033,7 +2112,7 @@
           <w:iCs/>
           <w:highlight w:val="lightGray"/>
         </w:rPr>
-        <w:t>Utente.IDUtente</w:t>
+        <w:t>Foto.IDFoto</w:t>
       </w:r>
       <w:proofErr w:type="spellEnd"/>
     </w:p>
@@ -2049,7 +2128,7 @@
         <w:adjustRightInd w:val="0"/>
         <w:spacing w:after="0" w:line="240" w:lineRule="auto"/>
         <w:rPr>
-          <w:rFonts w:ascii="MS Shell Dlg 2" w:hAnsi="MS Shell Dlg 2" w:cs="MS Shell Dlg 2"/>
+          <w:rFonts w:ascii="Times New Roman" w:hAnsi="Times New Roman" w:cs="Times New Roman"/>
           <w:i/>
           <w:iCs/>
           <w:highlight w:val="lightGray"/>
@@ -2062,7 +2141,7 @@
           <w:iCs/>
           <w:highlight w:val="lightGray"/>
         </w:rPr>
-        <w:t xml:space="preserve">CodBP → </w:t>
+        <w:t xml:space="preserve">CodBC → </w:t>
       </w:r>
       <w:proofErr w:type="spellStart"/>
       <w:r>
@@ -2072,9 +2151,710 @@
           <w:iCs/>
           <w:highlight w:val="lightGray"/>
         </w:rPr>
-        <w:t>BachecaPersonale.CodBP</w:t>
+        <w:t>BachecaCondivisa.CodBC</w:t>
       </w:r>
       <w:proofErr w:type="spellEnd"/>
+    </w:p>
+    <w:p>
+      <w:pPr>
+        <w:pStyle w:val="Paragrafoelenco"/>
+        <w:autoSpaceDE w:val="0"/>
+        <w:autoSpaceDN w:val="0"/>
+        <w:adjustRightInd w:val="0"/>
+        <w:spacing w:after="0" w:line="240" w:lineRule="auto"/>
+        <w:rPr>
+          <w:rFonts w:ascii="Times New Roman" w:hAnsi="Times New Roman" w:cs="Times New Roman"/>
+          <w:sz w:val="24"/>
+          <w:szCs w:val="24"/>
+        </w:rPr>
+      </w:pPr>
+    </w:p>
+    <w:p>
+      <w:pPr>
+        <w:autoSpaceDE w:val="0"/>
+        <w:autoSpaceDN w:val="0"/>
+        <w:adjustRightInd w:val="0"/>
+        <w:spacing w:after="0" w:line="240" w:lineRule="auto"/>
+        <w:rPr>
+          <w:rFonts w:ascii="Times New Roman" w:hAnsi="Times New Roman" w:cs="Times New Roman"/>
+          <w:sz w:val="24"/>
+          <w:szCs w:val="24"/>
+        </w:rPr>
+      </w:pPr>
+    </w:p>
+    <w:p>
+      <w:pPr>
+        <w:pStyle w:val="Paragrafoelenco"/>
+        <w:numPr>
+          <w:ilvl w:val="0"/>
+          <w:numId w:val="34"/>
+        </w:numPr>
+        <w:autoSpaceDE w:val="0"/>
+        <w:autoSpaceDN w:val="0"/>
+        <w:adjustRightInd w:val="0"/>
+        <w:spacing w:after="0" w:line="240" w:lineRule="auto"/>
+        <w:rPr>
+          <w:rFonts w:ascii="Times New Roman" w:hAnsi="Times New Roman" w:cs="Times New Roman"/>
+          <w:sz w:val="28"/>
+          <w:szCs w:val="28"/>
+        </w:rPr>
+      </w:pPr>
+      <w:proofErr w:type="spellStart"/>
+      <w:r>
+        <w:rPr>
+          <w:rFonts w:ascii="Times New Roman" w:hAnsi="Times New Roman" w:cs="Times New Roman"/>
+          <w:sz w:val="28"/>
+          <w:szCs w:val="28"/>
+        </w:rPr>
+        <w:t>SoggettiRiconosciuti</w:t>
+      </w:r>
+      <w:proofErr w:type="spellEnd"/>
+      <w:r>
+        <w:rPr>
+          <w:rFonts w:ascii="Times New Roman" w:hAnsi="Times New Roman" w:cs="Times New Roman"/>
+          <w:sz w:val="28"/>
+          <w:szCs w:val="28"/>
+        </w:rPr>
+        <w:tab/>
+      </w:r>
+      <w:r>
+        <w:rPr>
+          <w:rFonts w:ascii="Times New Roman" w:hAnsi="Times New Roman" w:cs="Times New Roman"/>
+          <w:sz w:val="24"/>
+          <w:szCs w:val="24"/>
+        </w:rPr>
+        <w:t>(</w:t>
+      </w:r>
+      <w:r>
+        <w:rPr>
+          <w:rFonts w:ascii="Times New Roman" w:hAnsi="Times New Roman" w:cs="Times New Roman"/>
+          <w:b/>
+          <w:bCs/>
+          <w:sz w:val="24"/>
+          <w:szCs w:val="24"/>
+          <w:u w:val="single"/>
+        </w:rPr>
+        <w:t>Soggetto</w:t>
+      </w:r>
+      <w:r>
+        <w:rPr>
+          <w:rFonts w:ascii="Times New Roman" w:hAnsi="Times New Roman" w:cs="Times New Roman"/>
+          <w:sz w:val="24"/>
+          <w:szCs w:val="24"/>
+        </w:rPr>
+        <w:t xml:space="preserve">, </w:t>
+      </w:r>
+      <w:r>
+        <w:rPr>
+          <w:rFonts w:ascii="Times New Roman" w:hAnsi="Times New Roman" w:cs="Times New Roman"/>
+          <w:sz w:val="24"/>
+          <w:szCs w:val="24"/>
+        </w:rPr>
+        <w:t>Categoria</w:t>
+      </w:r>
+      <w:r>
+        <w:rPr>
+          <w:rFonts w:ascii="Times New Roman" w:hAnsi="Times New Roman" w:cs="Times New Roman"/>
+          <w:sz w:val="24"/>
+          <w:szCs w:val="24"/>
+        </w:rPr>
+        <w:t>)</w:t>
+      </w:r>
+    </w:p>
+    <w:p>
+      <w:pPr>
+        <w:autoSpaceDE w:val="0"/>
+        <w:autoSpaceDN w:val="0"/>
+        <w:adjustRightInd w:val="0"/>
+        <w:spacing w:after="0" w:line="240" w:lineRule="auto"/>
+        <w:rPr>
+          <w:rFonts w:ascii="Times New Roman" w:hAnsi="Times New Roman" w:cs="Times New Roman"/>
+          <w:sz w:val="24"/>
+          <w:szCs w:val="24"/>
+        </w:rPr>
+      </w:pPr>
+    </w:p>
+    <w:p>
+      <w:pPr>
+        <w:autoSpaceDE w:val="0"/>
+        <w:autoSpaceDN w:val="0"/>
+        <w:adjustRightInd w:val="0"/>
+        <w:spacing w:after="0" w:line="240" w:lineRule="auto"/>
+        <w:rPr>
+          <w:rFonts w:ascii="Times New Roman" w:hAnsi="Times New Roman" w:cs="Times New Roman"/>
+          <w:sz w:val="24"/>
+          <w:szCs w:val="24"/>
+        </w:rPr>
+      </w:pPr>
+    </w:p>
+    <w:p>
+      <w:pPr>
+        <w:autoSpaceDE w:val="0"/>
+        <w:autoSpaceDN w:val="0"/>
+        <w:adjustRightInd w:val="0"/>
+        <w:spacing w:after="0" w:line="240" w:lineRule="auto"/>
+        <w:rPr>
+          <w:rFonts w:ascii="Times New Roman" w:hAnsi="Times New Roman" w:cs="Times New Roman"/>
+          <w:sz w:val="24"/>
+          <w:szCs w:val="24"/>
+        </w:rPr>
+      </w:pPr>
+    </w:p>
+    <w:p>
+      <w:pPr>
+        <w:autoSpaceDE w:val="0"/>
+        <w:autoSpaceDN w:val="0"/>
+        <w:adjustRightInd w:val="0"/>
+        <w:spacing w:after="0" w:line="240" w:lineRule="auto"/>
+        <w:rPr>
+          <w:rFonts w:ascii="Times New Roman" w:hAnsi="Times New Roman" w:cs="Times New Roman"/>
+          <w:sz w:val="24"/>
+          <w:szCs w:val="24"/>
+        </w:rPr>
+      </w:pPr>
+    </w:p>
+    <w:p>
+      <w:pPr>
+        <w:pStyle w:val="Paragrafoelenco"/>
+        <w:numPr>
+          <w:ilvl w:val="0"/>
+          <w:numId w:val="33"/>
+        </w:numPr>
+        <w:autoSpaceDE w:val="0"/>
+        <w:autoSpaceDN w:val="0"/>
+        <w:adjustRightInd w:val="0"/>
+        <w:spacing w:after="0" w:line="240" w:lineRule="auto"/>
+        <w:rPr>
+          <w:rFonts w:ascii="Times New Roman" w:hAnsi="Times New Roman" w:cs="Times New Roman"/>
+          <w:sz w:val="24"/>
+          <w:szCs w:val="24"/>
+        </w:rPr>
+      </w:pPr>
+      <w:proofErr w:type="spellStart"/>
+      <w:r>
+        <w:rPr>
+          <w:rFonts w:ascii="Times New Roman" w:hAnsi="Times New Roman" w:cs="Times New Roman"/>
+          <w:sz w:val="28"/>
+          <w:szCs w:val="28"/>
+        </w:rPr>
+        <w:t>Soggett</w:t>
+      </w:r>
+      <w:r>
+        <w:rPr>
+          <w:rFonts w:ascii="Times New Roman" w:hAnsi="Times New Roman" w:cs="Times New Roman"/>
+          <w:sz w:val="28"/>
+          <w:szCs w:val="28"/>
+        </w:rPr>
+        <w:t>iFoto</w:t>
+      </w:r>
+      <w:proofErr w:type="spellEnd"/>
+      <w:r>
+        <w:rPr>
+          <w:rFonts w:ascii="Times New Roman" w:hAnsi="Times New Roman" w:cs="Times New Roman"/>
+          <w:sz w:val="24"/>
+          <w:szCs w:val="24"/>
+        </w:rPr>
+        <w:tab/>
+      </w:r>
+      <w:r>
+        <w:rPr>
+          <w:rFonts w:ascii="Times New Roman" w:hAnsi="Times New Roman" w:cs="Times New Roman"/>
+          <w:sz w:val="24"/>
+          <w:szCs w:val="24"/>
+        </w:rPr>
+        <w:tab/>
+      </w:r>
+      <w:r>
+        <w:rPr>
+          <w:rFonts w:ascii="Times New Roman" w:hAnsi="Times New Roman" w:cs="Times New Roman"/>
+          <w:sz w:val="24"/>
+          <w:szCs w:val="24"/>
+        </w:rPr>
+        <w:t>(</w:t>
+      </w:r>
+      <w:r>
+        <w:rPr>
+          <w:rFonts w:ascii="Times New Roman" w:hAnsi="Times New Roman" w:cs="Times New Roman"/>
+          <w:sz w:val="24"/>
+          <w:szCs w:val="24"/>
+          <w:u w:val="double"/>
+        </w:rPr>
+        <w:t>IDFoto</w:t>
+      </w:r>
+      <w:r>
+        <w:rPr>
+          <w:rFonts w:ascii="Times New Roman" w:hAnsi="Times New Roman" w:cs="Times New Roman"/>
+          <w:sz w:val="24"/>
+          <w:szCs w:val="24"/>
+        </w:rPr>
+        <w:t xml:space="preserve">, </w:t>
+      </w:r>
+      <w:r>
+        <w:rPr>
+          <w:rFonts w:ascii="Times New Roman" w:hAnsi="Times New Roman" w:cs="Times New Roman"/>
+          <w:sz w:val="24"/>
+          <w:szCs w:val="24"/>
+          <w:u w:val="double"/>
+        </w:rPr>
+        <w:t>Soggetto</w:t>
+      </w:r>
+      <w:r>
+        <w:rPr>
+          <w:rFonts w:ascii="Times New Roman" w:hAnsi="Times New Roman" w:cs="Times New Roman"/>
+          <w:sz w:val="24"/>
+          <w:szCs w:val="24"/>
+        </w:rPr>
+        <w:t xml:space="preserve">) </w:t>
+      </w:r>
+    </w:p>
+    <w:p>
+      <w:pPr>
+        <w:pStyle w:val="Paragrafoelenco"/>
+        <w:numPr>
+          <w:ilvl w:val="0"/>
+          <w:numId w:val="36"/>
+        </w:numPr>
+        <w:autoSpaceDE w:val="0"/>
+        <w:autoSpaceDN w:val="0"/>
+        <w:adjustRightInd w:val="0"/>
+        <w:spacing w:after="0" w:line="240" w:lineRule="auto"/>
+        <w:rPr>
+          <w:rFonts w:ascii="Times New Roman" w:hAnsi="Times New Roman" w:cs="Times New Roman"/>
+          <w:highlight w:val="lightGray"/>
+        </w:rPr>
+      </w:pPr>
+      <w:r>
+        <w:rPr>
+          <w:rFonts w:ascii="Times New Roman" w:hAnsi="Times New Roman" w:cs="Times New Roman"/>
+          <w:i/>
+          <w:iCs/>
+          <w:highlight w:val="lightGray"/>
+        </w:rPr>
+        <w:t xml:space="preserve">IDFoto → </w:t>
+      </w:r>
+      <w:proofErr w:type="spellStart"/>
+      <w:r>
+        <w:rPr>
+          <w:rFonts w:ascii="Times New Roman" w:hAnsi="Times New Roman" w:cs="Times New Roman"/>
+          <w:i/>
+          <w:iCs/>
+          <w:highlight w:val="lightGray"/>
+        </w:rPr>
+        <w:t>Foto.IDFoto</w:t>
+      </w:r>
+      <w:proofErr w:type="spellEnd"/>
+    </w:p>
+    <w:p>
+      <w:pPr>
+        <w:pStyle w:val="Paragrafoelenco"/>
+        <w:numPr>
+          <w:ilvl w:val="0"/>
+          <w:numId w:val="36"/>
+        </w:numPr>
+        <w:autoSpaceDE w:val="0"/>
+        <w:autoSpaceDN w:val="0"/>
+        <w:adjustRightInd w:val="0"/>
+        <w:spacing w:after="0" w:line="240" w:lineRule="auto"/>
+        <w:rPr>
+          <w:rFonts w:ascii="Times New Roman" w:hAnsi="Times New Roman" w:cs="Times New Roman"/>
+          <w:i/>
+          <w:iCs/>
+          <w:highlight w:val="lightGray"/>
+        </w:rPr>
+      </w:pPr>
+      <w:r>
+        <w:rPr>
+          <w:rFonts w:ascii="Times New Roman" w:hAnsi="Times New Roman" w:cs="Times New Roman"/>
+          <w:i/>
+          <w:iCs/>
+          <w:highlight w:val="lightGray"/>
+        </w:rPr>
+        <w:t>Soggetto</w:t>
+      </w:r>
+      <w:r>
+        <w:rPr>
+          <w:rFonts w:ascii="Times New Roman" w:hAnsi="Times New Roman" w:cs="Times New Roman"/>
+          <w:i/>
+          <w:iCs/>
+          <w:highlight w:val="lightGray"/>
+        </w:rPr>
+        <w:t xml:space="preserve"> →.</w:t>
+      </w:r>
+      <w:proofErr w:type="spellStart"/>
+      <w:r>
+        <w:rPr>
+          <w:rFonts w:ascii="Times New Roman" w:hAnsi="Times New Roman" w:cs="Times New Roman"/>
+          <w:i/>
+          <w:iCs/>
+          <w:highlight w:val="lightGray"/>
+        </w:rPr>
+        <w:t>SoggettiRiconosciuti.Soggetto</w:t>
+      </w:r>
+      <w:proofErr w:type="spellEnd"/>
+    </w:p>
+    <w:p>
+      <w:pPr>
+        <w:pStyle w:val="Paragrafoelenco"/>
+        <w:autoSpaceDE w:val="0"/>
+        <w:autoSpaceDN w:val="0"/>
+        <w:adjustRightInd w:val="0"/>
+        <w:spacing w:after="0" w:line="240" w:lineRule="auto"/>
+        <w:rPr>
+          <w:rFonts w:ascii="Times New Roman" w:hAnsi="Times New Roman" w:cs="Times New Roman"/>
+          <w:sz w:val="24"/>
+          <w:szCs w:val="24"/>
+        </w:rPr>
+      </w:pPr>
+    </w:p>
+    <w:p>
+      <w:pPr>
+        <w:pStyle w:val="Paragrafoelenco"/>
+        <w:autoSpaceDE w:val="0"/>
+        <w:autoSpaceDN w:val="0"/>
+        <w:adjustRightInd w:val="0"/>
+        <w:spacing w:after="0" w:line="240" w:lineRule="auto"/>
+        <w:rPr>
+          <w:rFonts w:ascii="Times New Roman" w:hAnsi="Times New Roman" w:cs="Times New Roman"/>
+          <w:sz w:val="24"/>
+          <w:szCs w:val="24"/>
+        </w:rPr>
+      </w:pPr>
+    </w:p>
+    <w:p>
+      <w:pPr>
+        <w:pStyle w:val="Paragrafoelenco"/>
+        <w:numPr>
+          <w:ilvl w:val="0"/>
+          <w:numId w:val="34"/>
+        </w:numPr>
+        <w:autoSpaceDE w:val="0"/>
+        <w:autoSpaceDN w:val="0"/>
+        <w:adjustRightInd w:val="0"/>
+        <w:spacing w:after="0" w:line="240" w:lineRule="auto"/>
+        <w:rPr>
+          <w:rFonts w:ascii="Times New Roman" w:hAnsi="Times New Roman" w:cs="Times New Roman"/>
+          <w:sz w:val="24"/>
+          <w:szCs w:val="24"/>
+        </w:rPr>
+      </w:pPr>
+      <w:proofErr w:type="spellStart"/>
+      <w:r>
+        <w:rPr>
+          <w:rFonts w:ascii="Times New Roman" w:hAnsi="Times New Roman" w:cs="Times New Roman"/>
+          <w:sz w:val="28"/>
+          <w:szCs w:val="28"/>
+        </w:rPr>
+        <w:t>Pe</w:t>
+      </w:r>
+      <w:r>
+        <w:rPr>
+          <w:rFonts w:ascii="Times New Roman" w:hAnsi="Times New Roman" w:cs="Times New Roman"/>
+          <w:sz w:val="28"/>
+          <w:szCs w:val="28"/>
+        </w:rPr>
+        <w:t>rson</w:t>
+      </w:r>
+      <w:r>
+        <w:rPr>
+          <w:rFonts w:ascii="Times New Roman" w:hAnsi="Times New Roman" w:cs="Times New Roman"/>
+          <w:sz w:val="28"/>
+          <w:szCs w:val="28"/>
+        </w:rPr>
+        <w:t>aInFoto</w:t>
+      </w:r>
+      <w:proofErr w:type="spellEnd"/>
+      <w:r>
+        <w:rPr>
+          <w:rFonts w:ascii="Times New Roman" w:hAnsi="Times New Roman" w:cs="Times New Roman"/>
+          <w:sz w:val="24"/>
+          <w:szCs w:val="24"/>
+        </w:rPr>
+        <w:t xml:space="preserve"> </w:t>
+      </w:r>
+      <w:r>
+        <w:rPr>
+          <w:rFonts w:ascii="Times New Roman" w:hAnsi="Times New Roman" w:cs="Times New Roman"/>
+          <w:sz w:val="24"/>
+          <w:szCs w:val="24"/>
+        </w:rPr>
+        <w:tab/>
+      </w:r>
+      <w:r>
+        <w:rPr>
+          <w:rFonts w:ascii="Times New Roman" w:hAnsi="Times New Roman" w:cs="Times New Roman"/>
+          <w:sz w:val="24"/>
+          <w:szCs w:val="24"/>
+        </w:rPr>
+        <w:tab/>
+      </w:r>
+      <w:r>
+        <w:rPr>
+          <w:rFonts w:ascii="Times New Roman" w:hAnsi="Times New Roman" w:cs="Times New Roman"/>
+          <w:sz w:val="24"/>
+          <w:szCs w:val="24"/>
+        </w:rPr>
+        <w:t>(</w:t>
+      </w:r>
+      <w:r>
+        <w:rPr>
+          <w:rFonts w:ascii="Times New Roman" w:hAnsi="Times New Roman" w:cs="Times New Roman"/>
+          <w:sz w:val="24"/>
+          <w:szCs w:val="24"/>
+          <w:u w:val="double"/>
+        </w:rPr>
+        <w:t>IDUtente</w:t>
+      </w:r>
+      <w:r>
+        <w:rPr>
+          <w:rFonts w:ascii="Times New Roman" w:hAnsi="Times New Roman" w:cs="Times New Roman"/>
+          <w:sz w:val="24"/>
+          <w:szCs w:val="24"/>
+        </w:rPr>
+        <w:t xml:space="preserve">, </w:t>
+      </w:r>
+      <w:r>
+        <w:rPr>
+          <w:rFonts w:ascii="Times New Roman" w:hAnsi="Times New Roman" w:cs="Times New Roman"/>
+          <w:sz w:val="24"/>
+          <w:szCs w:val="24"/>
+          <w:u w:val="double"/>
+        </w:rPr>
+        <w:t>IDFoto</w:t>
+      </w:r>
+      <w:r>
+        <w:rPr>
+          <w:rFonts w:ascii="Times New Roman" w:hAnsi="Times New Roman" w:cs="Times New Roman"/>
+          <w:sz w:val="24"/>
+          <w:szCs w:val="24"/>
+        </w:rPr>
+        <w:t>)</w:t>
+      </w:r>
+    </w:p>
+    <w:p>
+      <w:pPr>
+        <w:pStyle w:val="Paragrafoelenco"/>
+        <w:numPr>
+          <w:ilvl w:val="8"/>
+          <w:numId w:val="34"/>
+        </w:numPr>
+        <w:autoSpaceDE w:val="0"/>
+        <w:autoSpaceDN w:val="0"/>
+        <w:adjustRightInd w:val="0"/>
+        <w:spacing w:after="0" w:line="240" w:lineRule="auto"/>
+        <w:rPr>
+          <w:rFonts w:ascii="Times New Roman" w:hAnsi="Times New Roman" w:cs="Times New Roman"/>
+          <w:i/>
+          <w:iCs/>
+          <w:highlight w:val="lightGray"/>
+        </w:rPr>
+      </w:pPr>
+      <w:r>
+        <w:rPr>
+          <w:rFonts w:ascii="Times New Roman" w:hAnsi="Times New Roman" w:cs="Times New Roman"/>
+          <w:i/>
+          <w:iCs/>
+          <w:highlight w:val="lightGray"/>
+        </w:rPr>
+        <w:t xml:space="preserve">IDFoto → </w:t>
+      </w:r>
+      <w:proofErr w:type="spellStart"/>
+      <w:r>
+        <w:rPr>
+          <w:rFonts w:ascii="Times New Roman" w:hAnsi="Times New Roman" w:cs="Times New Roman"/>
+          <w:i/>
+          <w:iCs/>
+          <w:highlight w:val="lightGray"/>
+        </w:rPr>
+        <w:t>Foto.IDFoto</w:t>
+      </w:r>
+      <w:proofErr w:type="spellEnd"/>
+    </w:p>
+    <w:p>
+      <w:pPr>
+        <w:pStyle w:val="Paragrafoelenco"/>
+        <w:numPr>
+          <w:ilvl w:val="8"/>
+          <w:numId w:val="34"/>
+        </w:numPr>
+        <w:autoSpaceDE w:val="0"/>
+        <w:autoSpaceDN w:val="0"/>
+        <w:adjustRightInd w:val="0"/>
+        <w:spacing w:after="0" w:line="240" w:lineRule="auto"/>
+        <w:rPr>
+          <w:rFonts w:ascii="Times New Roman" w:hAnsi="Times New Roman" w:cs="Times New Roman"/>
+          <w:i/>
+          <w:iCs/>
+          <w:highlight w:val="lightGray"/>
+        </w:rPr>
+      </w:pPr>
+      <w:r>
+        <w:rPr>
+          <w:rFonts w:ascii="Times New Roman" w:hAnsi="Times New Roman" w:cs="Times New Roman"/>
+          <w:i/>
+          <w:iCs/>
+          <w:highlight w:val="lightGray"/>
+        </w:rPr>
+        <w:t xml:space="preserve">IDUtente → </w:t>
+      </w:r>
+      <w:proofErr w:type="spellStart"/>
+      <w:r>
+        <w:rPr>
+          <w:rFonts w:ascii="Times New Roman" w:hAnsi="Times New Roman" w:cs="Times New Roman"/>
+          <w:i/>
+          <w:iCs/>
+          <w:highlight w:val="lightGray"/>
+        </w:rPr>
+        <w:t>Utente.IDUtente</w:t>
+      </w:r>
+      <w:proofErr w:type="spellEnd"/>
+    </w:p>
+    <w:p>
+      <w:pPr>
+        <w:pStyle w:val="Paragrafoelenco"/>
+        <w:autoSpaceDE w:val="0"/>
+        <w:autoSpaceDN w:val="0"/>
+        <w:adjustRightInd w:val="0"/>
+        <w:spacing w:after="0" w:line="240" w:lineRule="auto"/>
+        <w:rPr>
+          <w:rFonts w:ascii="Times New Roman" w:hAnsi="Times New Roman" w:cs="Times New Roman"/>
+          <w:sz w:val="24"/>
+          <w:szCs w:val="24"/>
+        </w:rPr>
+      </w:pPr>
+    </w:p>
+    <w:p>
+      <w:pPr>
+        <w:pStyle w:val="Paragrafoelenco"/>
+        <w:autoSpaceDE w:val="0"/>
+        <w:autoSpaceDN w:val="0"/>
+        <w:adjustRightInd w:val="0"/>
+        <w:spacing w:after="0" w:line="240" w:lineRule="auto"/>
+        <w:rPr>
+          <w:rFonts w:ascii="Times New Roman" w:hAnsi="Times New Roman" w:cs="Times New Roman"/>
+          <w:sz w:val="24"/>
+          <w:szCs w:val="24"/>
+        </w:rPr>
+      </w:pPr>
+    </w:p>
+    <w:p>
+      <w:pPr>
+        <w:pStyle w:val="Paragrafoelenco"/>
+        <w:autoSpaceDE w:val="0"/>
+        <w:autoSpaceDN w:val="0"/>
+        <w:adjustRightInd w:val="0"/>
+        <w:spacing w:after="0" w:line="240" w:lineRule="auto"/>
+        <w:rPr>
+          <w:rFonts w:ascii="Times New Roman" w:hAnsi="Times New Roman" w:cs="Times New Roman"/>
+          <w:sz w:val="24"/>
+          <w:szCs w:val="24"/>
+        </w:rPr>
+      </w:pPr>
+    </w:p>
+    <w:p>
+      <w:pPr>
+        <w:pStyle w:val="Paragrafoelenco"/>
+        <w:numPr>
+          <w:ilvl w:val="0"/>
+          <w:numId w:val="33"/>
+        </w:numPr>
+        <w:autoSpaceDE w:val="0"/>
+        <w:autoSpaceDN w:val="0"/>
+        <w:adjustRightInd w:val="0"/>
+        <w:spacing w:after="0" w:line="240" w:lineRule="auto"/>
+        <w:rPr>
+          <w:rFonts w:ascii="Times New Roman" w:hAnsi="Times New Roman" w:cs="Times New Roman"/>
+          <w:sz w:val="24"/>
+          <w:szCs w:val="24"/>
+        </w:rPr>
+      </w:pPr>
+      <w:r>
+        <w:rPr>
+          <w:rFonts w:ascii="Times New Roman" w:hAnsi="Times New Roman" w:cs="Times New Roman"/>
+          <w:sz w:val="28"/>
+          <w:szCs w:val="28"/>
+        </w:rPr>
+        <w:t>Luogo</w:t>
+      </w:r>
+      <w:r>
+        <w:rPr>
+          <w:rFonts w:ascii="Times New Roman" w:hAnsi="Times New Roman" w:cs="Times New Roman"/>
+          <w:sz w:val="28"/>
+          <w:szCs w:val="28"/>
+        </w:rPr>
+        <w:tab/>
+      </w:r>
+      <w:r>
+        <w:rPr>
+          <w:rFonts w:ascii="Times New Roman" w:hAnsi="Times New Roman" w:cs="Times New Roman"/>
+          <w:sz w:val="24"/>
+          <w:szCs w:val="24"/>
+        </w:rPr>
+        <w:tab/>
+      </w:r>
+      <w:r>
+        <w:rPr>
+          <w:rFonts w:ascii="Times New Roman" w:hAnsi="Times New Roman" w:cs="Times New Roman"/>
+          <w:sz w:val="24"/>
+          <w:szCs w:val="24"/>
+        </w:rPr>
+        <w:tab/>
+        <w:t>(</w:t>
+      </w:r>
+      <w:r>
+        <w:rPr>
+          <w:rFonts w:ascii="Times New Roman" w:hAnsi="Times New Roman" w:cs="Times New Roman"/>
+          <w:sz w:val="24"/>
+          <w:szCs w:val="24"/>
+          <w:u w:val="double"/>
+        </w:rPr>
+        <w:t>IDFoto</w:t>
+      </w:r>
+      <w:r>
+        <w:rPr>
+          <w:rFonts w:ascii="Times New Roman" w:hAnsi="Times New Roman" w:cs="Times New Roman"/>
+          <w:sz w:val="24"/>
+          <w:szCs w:val="24"/>
+        </w:rPr>
+        <w:t xml:space="preserve">, Città, </w:t>
+      </w:r>
+      <w:r>
+        <w:rPr>
+          <w:rFonts w:ascii="Times New Roman" w:hAnsi="Times New Roman" w:cs="Times New Roman"/>
+          <w:b/>
+          <w:bCs/>
+          <w:sz w:val="24"/>
+          <w:szCs w:val="24"/>
+          <w:u w:val="single"/>
+        </w:rPr>
+        <w:t>Latitudine</w:t>
+      </w:r>
+      <w:r>
+        <w:rPr>
+          <w:rFonts w:ascii="Times New Roman" w:hAnsi="Times New Roman" w:cs="Times New Roman"/>
+          <w:sz w:val="24"/>
+          <w:szCs w:val="24"/>
+        </w:rPr>
+        <w:t xml:space="preserve">, </w:t>
+      </w:r>
+      <w:r>
+        <w:rPr>
+          <w:rFonts w:ascii="Times New Roman" w:hAnsi="Times New Roman" w:cs="Times New Roman"/>
+          <w:b/>
+          <w:bCs/>
+          <w:sz w:val="24"/>
+          <w:szCs w:val="24"/>
+          <w:u w:val="single"/>
+        </w:rPr>
+        <w:t>Longitudine</w:t>
+      </w:r>
+      <w:r>
+        <w:rPr>
+          <w:rFonts w:ascii="Times New Roman" w:hAnsi="Times New Roman" w:cs="Times New Roman"/>
+          <w:sz w:val="24"/>
+          <w:szCs w:val="24"/>
+        </w:rPr>
+        <w:t>)</w:t>
+      </w:r>
     </w:p>
     <w:p>
       <w:pPr>
@@ -2088,7 +2868,7 @@
         <w:adjustRightInd w:val="0"/>
         <w:spacing w:after="0" w:line="240" w:lineRule="auto"/>
         <w:rPr>
-          <w:rFonts w:ascii="MS Shell Dlg 2" w:hAnsi="MS Shell Dlg 2" w:cs="MS Shell Dlg 2"/>
+          <w:rFonts w:ascii="Times New Roman" w:hAnsi="Times New Roman" w:cs="Times New Roman"/>
           <w:i/>
           <w:iCs/>
           <w:highlight w:val="lightGray"/>
@@ -2101,8 +2881,9 @@
           <w:iCs/>
           <w:highlight w:val="lightGray"/>
         </w:rPr>
-        <w:t>CodBC →</w:t>
-      </w:r>
+        <w:t xml:space="preserve">IDFoto → </w:t>
+      </w:r>
+      <w:proofErr w:type="spellStart"/>
       <w:r>
         <w:rPr>
           <w:rFonts w:ascii="Times New Roman" w:hAnsi="Times New Roman" w:cs="Times New Roman"/>
@@ -2110,119 +2891,200 @@
           <w:iCs/>
           <w:highlight w:val="lightGray"/>
         </w:rPr>
-        <w:t xml:space="preserve"> </w:t>
-      </w:r>
-      <w:proofErr w:type="spellStart"/>
-      <w:r>
-        <w:rPr>
-          <w:rFonts w:ascii="Times New Roman" w:hAnsi="Times New Roman" w:cs="Times New Roman"/>
-          <w:i/>
-          <w:iCs/>
-          <w:highlight w:val="lightGray"/>
-        </w:rPr>
-        <w:t>BachecaCondivisa.CodBC</w:t>
+        <w:t>Foto.IDFoto</w:t>
       </w:r>
       <w:proofErr w:type="spellEnd"/>
     </w:p>
     <w:p>
       <w:pPr>
-        <w:pStyle w:val="Paragrafoelenco"/>
+        <w:rPr>
+          <w:rFonts w:ascii="Times New Roman" w:hAnsi="Times New Roman" w:cs="Times New Roman"/>
+          <w:sz w:val="56"/>
+          <w:szCs w:val="56"/>
+        </w:rPr>
+      </w:pPr>
+    </w:p>
+    <w:p>
+      <w:pPr>
+        <w:rPr>
+          <w:rFonts w:ascii="Times New Roman" w:hAnsi="Times New Roman" w:cs="Times New Roman"/>
+          <w:sz w:val="56"/>
+          <w:szCs w:val="56"/>
+        </w:rPr>
+      </w:pPr>
+    </w:p>
+    <w:p>
+      <w:pPr>
+        <w:rPr>
+          <w:rFonts w:ascii="Times New Roman" w:hAnsi="Times New Roman" w:cs="Times New Roman"/>
+          <w:sz w:val="56"/>
+          <w:szCs w:val="56"/>
+        </w:rPr>
+      </w:pPr>
+    </w:p>
+    <w:p>
+      <w:pPr>
+        <w:rPr>
+          <w:rFonts w:ascii="Times New Roman" w:hAnsi="Times New Roman" w:cs="Times New Roman"/>
+          <w:sz w:val="56"/>
+          <w:szCs w:val="56"/>
+        </w:rPr>
+      </w:pPr>
+    </w:p>
+    <w:p>
+      <w:pPr>
+        <w:rPr>
+          <w:rFonts w:ascii="Times New Roman" w:hAnsi="Times New Roman" w:cs="Times New Roman"/>
+          <w:sz w:val="56"/>
+          <w:szCs w:val="56"/>
+        </w:rPr>
+      </w:pPr>
+    </w:p>
+    <w:p>
+      <w:pPr>
+        <w:rPr>
+          <w:rFonts w:ascii="Times New Roman" w:hAnsi="Times New Roman" w:cs="Times New Roman"/>
+          <w:sz w:val="56"/>
+          <w:szCs w:val="56"/>
+        </w:rPr>
+      </w:pPr>
+    </w:p>
+    <w:p>
+      <w:pPr>
+        <w:rPr>
+          <w:rFonts w:ascii="Times New Roman" w:hAnsi="Times New Roman" w:cs="Times New Roman"/>
+          <w:sz w:val="56"/>
+          <w:szCs w:val="56"/>
+        </w:rPr>
+      </w:pPr>
+    </w:p>
+    <w:p>
+      <w:pPr>
+        <w:rPr>
+          <w:rFonts w:ascii="Times New Roman" w:hAnsi="Times New Roman" w:cs="Times New Roman"/>
+          <w:sz w:val="56"/>
+          <w:szCs w:val="56"/>
+        </w:rPr>
+      </w:pPr>
+    </w:p>
+    <w:p>
+      <w:pPr>
+        <w:rPr>
+          <w:rFonts w:ascii="Times New Roman" w:hAnsi="Times New Roman" w:cs="Times New Roman"/>
+          <w:sz w:val="56"/>
+          <w:szCs w:val="56"/>
+        </w:rPr>
+      </w:pPr>
+    </w:p>
+    <w:p>
+      <w:pPr>
+        <w:rPr>
+          <w:rFonts w:ascii="Times New Roman" w:hAnsi="Times New Roman" w:cs="Times New Roman"/>
+          <w:sz w:val="56"/>
+          <w:szCs w:val="56"/>
+        </w:rPr>
+      </w:pPr>
+      <w:r>
+        <w:rPr>
+          <w:rFonts w:ascii="Times New Roman" w:hAnsi="Times New Roman" w:cs="Times New Roman"/>
+          <w:sz w:val="56"/>
+          <w:szCs w:val="56"/>
+        </w:rPr>
+        <w:lastRenderedPageBreak/>
+        <w:t>Capitolo 4</w:t>
+      </w:r>
+    </w:p>
+    <w:p>
+      <w:pPr>
+        <w:pBdr>
+          <w:bottom w:val="single" w:sz="12" w:space="1" w:color="auto"/>
+        </w:pBdr>
+        <w:rPr>
+          <w:rFonts w:ascii="Times New Roman" w:hAnsi="Times New Roman" w:cs="Times New Roman"/>
+          <w:b/>
+          <w:bCs/>
+          <w:sz w:val="36"/>
+          <w:szCs w:val="36"/>
+        </w:rPr>
+      </w:pPr>
+      <w:r>
+        <w:rPr>
+          <w:rFonts w:ascii="Times New Roman" w:hAnsi="Times New Roman" w:cs="Times New Roman"/>
+          <w:b/>
+          <w:bCs/>
+          <w:sz w:val="36"/>
+          <w:szCs w:val="36"/>
+        </w:rPr>
+        <w:t>Progettazione fisica</w:t>
+      </w:r>
+    </w:p>
+    <w:p>
+      <w:pPr>
+        <w:rPr>
+          <w:rFonts w:ascii="Times New Roman" w:hAnsi="Times New Roman" w:cs="Times New Roman"/>
+          <w:b/>
+          <w:bCs/>
+          <w:sz w:val="36"/>
+          <w:szCs w:val="36"/>
+        </w:rPr>
+      </w:pPr>
+    </w:p>
+    <w:p>
+      <w:pPr>
         <w:autoSpaceDE w:val="0"/>
         <w:autoSpaceDN w:val="0"/>
         <w:adjustRightInd w:val="0"/>
         <w:spacing w:after="0" w:line="240" w:lineRule="auto"/>
         <w:rPr>
-          <w:rFonts w:ascii="MS Shell Dlg 2" w:hAnsi="MS Shell Dlg 2" w:cs="MS Shell Dlg 2"/>
-          <w:sz w:val="24"/>
-          <w:szCs w:val="24"/>
-        </w:rPr>
-      </w:pPr>
-    </w:p>
-    <w:p>
-      <w:pPr>
-        <w:pStyle w:val="Paragrafoelenco"/>
-        <w:numPr>
-          <w:ilvl w:val="0"/>
-          <w:numId w:val="33"/>
-        </w:numPr>
+          <w:rFonts w:ascii="Times New Roman" w:hAnsi="Times New Roman" w:cs="Times New Roman"/>
+          <w:sz w:val="24"/>
+          <w:szCs w:val="24"/>
+        </w:rPr>
+      </w:pPr>
+      <w:r>
+        <w:rPr>
+          <w:rFonts w:ascii="Times New Roman" w:hAnsi="Times New Roman" w:cs="Times New Roman"/>
+          <w:sz w:val="24"/>
+          <w:szCs w:val="24"/>
+        </w:rPr>
+        <w:t>Alcuni dettagli implementativi del progetto saranno modificati al fine di sfruttare al</w:t>
+      </w:r>
+    </w:p>
+    <w:p>
+      <w:pPr>
         <w:autoSpaceDE w:val="0"/>
         <w:autoSpaceDN w:val="0"/>
         <w:adjustRightInd w:val="0"/>
         <w:spacing w:after="0" w:line="240" w:lineRule="auto"/>
         <w:rPr>
-          <w:rFonts w:ascii="MS Shell Dlg 2" w:hAnsi="MS Shell Dlg 2" w:cs="MS Shell Dlg 2"/>
-          <w:sz w:val="24"/>
-          <w:szCs w:val="24"/>
-        </w:rPr>
-      </w:pPr>
-      <w:r>
-        <w:rPr>
-          <w:rFonts w:ascii="MS Shell Dlg 2" w:hAnsi="MS Shell Dlg 2" w:cs="MS Shell Dlg 2"/>
-          <w:sz w:val="24"/>
-          <w:szCs w:val="24"/>
-        </w:rPr>
-        <w:t>Categoria</w:t>
-      </w:r>
-      <w:r>
-        <w:rPr>
-          <w:rFonts w:ascii="MS Shell Dlg 2" w:hAnsi="MS Shell Dlg 2" w:cs="MS Shell Dlg 2"/>
-          <w:sz w:val="24"/>
-          <w:szCs w:val="24"/>
-        </w:rPr>
-        <w:tab/>
-      </w:r>
-      <w:r>
-        <w:rPr>
-          <w:rFonts w:ascii="MS Shell Dlg 2" w:hAnsi="MS Shell Dlg 2" w:cs="MS Shell Dlg 2"/>
-          <w:sz w:val="24"/>
-          <w:szCs w:val="24"/>
-        </w:rPr>
-        <w:tab/>
-      </w:r>
-      <w:r>
-        <w:rPr>
-          <w:rFonts w:ascii="MS Shell Dlg 2" w:hAnsi="MS Shell Dlg 2" w:cs="MS Shell Dlg 2"/>
-          <w:sz w:val="24"/>
-          <w:szCs w:val="24"/>
-        </w:rPr>
-        <w:tab/>
-        <w:t>(</w:t>
-      </w:r>
-      <w:r>
-        <w:rPr>
-          <w:rFonts w:ascii="MS Shell Dlg 2" w:hAnsi="MS Shell Dlg 2" w:cs="MS Shell Dlg 2"/>
-          <w:b/>
-          <w:bCs/>
-          <w:sz w:val="24"/>
-          <w:szCs w:val="24"/>
-        </w:rPr>
-        <w:t>Nome</w:t>
-      </w:r>
-      <w:r>
-        <w:rPr>
-          <w:rFonts w:ascii="MS Shell Dlg 2" w:hAnsi="MS Shell Dlg 2" w:cs="MS Shell Dlg 2"/>
-          <w:sz w:val="24"/>
-          <w:szCs w:val="24"/>
-        </w:rPr>
-        <w:t xml:space="preserve">, </w:t>
-      </w:r>
-      <w:proofErr w:type="spellStart"/>
-      <w:r>
-        <w:rPr>
-          <w:rFonts w:ascii="MS Shell Dlg 2" w:hAnsi="MS Shell Dlg 2" w:cs="MS Shell Dlg 2"/>
-          <w:sz w:val="24"/>
-          <w:szCs w:val="24"/>
-        </w:rPr>
-        <w:t>TagCategoria</w:t>
-      </w:r>
-      <w:proofErr w:type="spellEnd"/>
-      <w:r>
-        <w:rPr>
-          <w:rFonts w:ascii="MS Shell Dlg 2" w:hAnsi="MS Shell Dlg 2" w:cs="MS Shell Dlg 2"/>
-          <w:sz w:val="24"/>
-          <w:szCs w:val="24"/>
-        </w:rPr>
-        <w:t>)</w:t>
+          <w:rFonts w:ascii="Times New Roman" w:hAnsi="Times New Roman" w:cs="Times New Roman"/>
+          <w:sz w:val="24"/>
+          <w:szCs w:val="24"/>
+        </w:rPr>
+      </w:pPr>
+      <w:r>
+        <w:rPr>
+          <w:rFonts w:ascii="Times New Roman" w:hAnsi="Times New Roman" w:cs="Times New Roman"/>
+          <w:sz w:val="24"/>
+          <w:szCs w:val="24"/>
+        </w:rPr>
+        <w:t xml:space="preserve">meglio le funzionalità del DBMS Oracle XE </w:t>
+      </w:r>
+      <w:r>
+        <w:rPr>
+          <w:rFonts w:ascii="Times New Roman" w:hAnsi="Times New Roman" w:cs="Times New Roman"/>
+          <w:sz w:val="24"/>
+          <w:szCs w:val="24"/>
+        </w:rPr>
+        <w:t>21c</w:t>
+      </w:r>
+      <w:r>
+        <w:rPr>
+          <w:rFonts w:ascii="Times New Roman" w:hAnsi="Times New Roman" w:cs="Times New Roman"/>
+          <w:sz w:val="24"/>
+          <w:szCs w:val="24"/>
+        </w:rPr>
+        <w:t>. Poiché Oracle non implementa il tipo</w:t>
       </w:r>
     </w:p>
     <w:p>
@@ -2231,147 +3093,12 @@
         <w:autoSpaceDN w:val="0"/>
         <w:adjustRightInd w:val="0"/>
         <w:spacing w:after="0" w:line="240" w:lineRule="auto"/>
-        <w:ind w:left="360"/>
-        <w:rPr>
-          <w:rFonts w:ascii="MS Shell Dlg 2" w:hAnsi="MS Shell Dlg 2" w:cs="MS Shell Dlg 2"/>
-          <w:sz w:val="24"/>
-          <w:szCs w:val="24"/>
-        </w:rPr>
-      </w:pPr>
-    </w:p>
-    <w:p>
-      <w:pPr>
-        <w:autoSpaceDE w:val="0"/>
-        <w:autoSpaceDN w:val="0"/>
-        <w:adjustRightInd w:val="0"/>
-        <w:spacing w:after="0" w:line="240" w:lineRule="auto"/>
-        <w:rPr>
-          <w:rFonts w:ascii="Times New Roman" w:hAnsi="Times New Roman" w:cs="Times New Roman"/>
-          <w:sz w:val="24"/>
-          <w:szCs w:val="24"/>
-        </w:rPr>
-      </w:pPr>
-    </w:p>
-    <w:p>
-      <w:pPr>
-        <w:autoSpaceDE w:val="0"/>
-        <w:autoSpaceDN w:val="0"/>
-        <w:adjustRightInd w:val="0"/>
-        <w:spacing w:after="0" w:line="240" w:lineRule="auto"/>
-        <w:rPr>
-          <w:rFonts w:ascii="Times New Roman" w:hAnsi="Times New Roman" w:cs="Times New Roman"/>
-          <w:sz w:val="24"/>
-          <w:szCs w:val="24"/>
-        </w:rPr>
-      </w:pPr>
-    </w:p>
-    <w:p>
-      <w:pPr>
-        <w:autoSpaceDE w:val="0"/>
-        <w:autoSpaceDN w:val="0"/>
-        <w:adjustRightInd w:val="0"/>
-        <w:spacing w:after="0" w:line="240" w:lineRule="auto"/>
-        <w:rPr>
-          <w:rFonts w:ascii="Times New Roman" w:hAnsi="Times New Roman" w:cs="Times New Roman"/>
-          <w:sz w:val="24"/>
-          <w:szCs w:val="24"/>
-        </w:rPr>
-      </w:pPr>
-    </w:p>
-    <w:p>
-      <w:pPr>
-        <w:pStyle w:val="Paragrafoelenco"/>
-        <w:numPr>
-          <w:ilvl w:val="0"/>
-          <w:numId w:val="33"/>
-        </w:numPr>
-        <w:autoSpaceDE w:val="0"/>
-        <w:autoSpaceDN w:val="0"/>
-        <w:adjustRightInd w:val="0"/>
-        <w:spacing w:after="0" w:line="240" w:lineRule="auto"/>
-        <w:rPr>
-          <w:rFonts w:ascii="Times New Roman" w:hAnsi="Times New Roman" w:cs="Times New Roman"/>
-          <w:sz w:val="24"/>
-          <w:szCs w:val="24"/>
-        </w:rPr>
-      </w:pPr>
-      <w:r>
-        <w:rPr>
-          <w:rFonts w:ascii="Times New Roman" w:hAnsi="Times New Roman" w:cs="Times New Roman"/>
-          <w:sz w:val="28"/>
-          <w:szCs w:val="28"/>
-        </w:rPr>
-        <w:t>Soggetto</w:t>
-      </w:r>
-      <w:r>
-        <w:rPr>
-          <w:rFonts w:ascii="Times New Roman" w:hAnsi="Times New Roman" w:cs="Times New Roman"/>
-          <w:sz w:val="24"/>
-          <w:szCs w:val="24"/>
-        </w:rPr>
-        <w:tab/>
-      </w:r>
-      <w:r>
-        <w:rPr>
-          <w:rFonts w:ascii="Times New Roman" w:hAnsi="Times New Roman" w:cs="Times New Roman"/>
-          <w:sz w:val="24"/>
-          <w:szCs w:val="24"/>
-        </w:rPr>
-        <w:tab/>
-        <w:t xml:space="preserve">        </w:t>
-      </w:r>
-      <w:proofErr w:type="gramStart"/>
-      <w:r>
-        <w:rPr>
-          <w:rFonts w:ascii="Times New Roman" w:hAnsi="Times New Roman" w:cs="Times New Roman"/>
-          <w:sz w:val="24"/>
-          <w:szCs w:val="24"/>
-        </w:rPr>
-        <w:t xml:space="preserve">   </w:t>
-      </w:r>
-      <w:r>
-        <w:rPr>
-          <w:rFonts w:ascii="Times New Roman" w:hAnsi="Times New Roman" w:cs="Times New Roman"/>
-          <w:sz w:val="24"/>
-          <w:szCs w:val="24"/>
-        </w:rPr>
-        <w:t>(</w:t>
-      </w:r>
-      <w:proofErr w:type="gramEnd"/>
-      <w:r>
-        <w:rPr>
-          <w:rFonts w:ascii="Times New Roman" w:hAnsi="Times New Roman" w:cs="Times New Roman"/>
-          <w:sz w:val="24"/>
-          <w:szCs w:val="24"/>
-          <w:u w:val="double"/>
-        </w:rPr>
-        <w:t>IDFoto</w:t>
-      </w:r>
-      <w:r>
-        <w:rPr>
-          <w:rFonts w:ascii="Times New Roman" w:hAnsi="Times New Roman" w:cs="Times New Roman"/>
-          <w:sz w:val="24"/>
-          <w:szCs w:val="24"/>
-        </w:rPr>
-        <w:t xml:space="preserve">, </w:t>
-      </w:r>
-      <w:r>
-        <w:rPr>
-          <w:rFonts w:ascii="Times New Roman" w:hAnsi="Times New Roman" w:cs="Times New Roman"/>
-          <w:sz w:val="24"/>
-          <w:szCs w:val="24"/>
-          <w:u w:val="double"/>
-        </w:rPr>
-        <w:t>Nome</w:t>
-      </w:r>
-      <w:r>
-        <w:rPr>
-          <w:rFonts w:ascii="Times New Roman" w:hAnsi="Times New Roman" w:cs="Times New Roman"/>
-          <w:sz w:val="24"/>
-          <w:szCs w:val="24"/>
-        </w:rPr>
-        <w:t xml:space="preserve">, </w:t>
-      </w:r>
+        <w:rPr>
+          <w:rFonts w:ascii="Times New Roman" w:hAnsi="Times New Roman" w:cs="Times New Roman"/>
+          <w:sz w:val="24"/>
+          <w:szCs w:val="24"/>
+        </w:rPr>
+      </w:pPr>
       <w:proofErr w:type="spellStart"/>
       <w:r>
         <w:rPr>
@@ -2379,7 +3106,7 @@
           <w:sz w:val="24"/>
           <w:szCs w:val="24"/>
         </w:rPr>
-        <w:t>TagFoto</w:t>
+        <w:t>boolean</w:t>
       </w:r>
       <w:proofErr w:type="spellEnd"/>
       <w:r>
@@ -2388,788 +3115,7 @@
           <w:sz w:val="24"/>
           <w:szCs w:val="24"/>
         </w:rPr>
-        <w:t xml:space="preserve">) </w:t>
-      </w:r>
-    </w:p>
-    <w:p>
-      <w:pPr>
-        <w:pStyle w:val="Paragrafoelenco"/>
-        <w:numPr>
-          <w:ilvl w:val="8"/>
-          <w:numId w:val="33"/>
-        </w:numPr>
-        <w:autoSpaceDE w:val="0"/>
-        <w:autoSpaceDN w:val="0"/>
-        <w:adjustRightInd w:val="0"/>
-        <w:spacing w:after="0" w:line="240" w:lineRule="auto"/>
-        <w:rPr>
-          <w:rFonts w:ascii="MS Shell Dlg 2" w:hAnsi="MS Shell Dlg 2" w:cs="MS Shell Dlg 2"/>
-          <w:i/>
-          <w:iCs/>
-          <w:highlight w:val="lightGray"/>
-        </w:rPr>
-      </w:pPr>
-      <w:r>
-        <w:rPr>
-          <w:rFonts w:ascii="Times New Roman" w:hAnsi="Times New Roman" w:cs="Times New Roman"/>
-          <w:i/>
-          <w:iCs/>
-          <w:highlight w:val="lightGray"/>
-        </w:rPr>
-        <w:t xml:space="preserve">IDFoto → </w:t>
-      </w:r>
-      <w:proofErr w:type="spellStart"/>
-      <w:r>
-        <w:rPr>
-          <w:rFonts w:ascii="Times New Roman" w:hAnsi="Times New Roman" w:cs="Times New Roman"/>
-          <w:i/>
-          <w:iCs/>
-          <w:highlight w:val="lightGray"/>
-        </w:rPr>
-        <w:t>Foto.IDFoto</w:t>
-      </w:r>
-      <w:proofErr w:type="spellEnd"/>
-    </w:p>
-    <w:p>
-      <w:pPr>
-        <w:pStyle w:val="Paragrafoelenco"/>
-        <w:numPr>
-          <w:ilvl w:val="8"/>
-          <w:numId w:val="33"/>
-        </w:numPr>
-        <w:autoSpaceDE w:val="0"/>
-        <w:autoSpaceDN w:val="0"/>
-        <w:adjustRightInd w:val="0"/>
-        <w:spacing w:after="0" w:line="240" w:lineRule="auto"/>
-        <w:rPr>
-          <w:rFonts w:ascii="MS Shell Dlg 2" w:hAnsi="MS Shell Dlg 2" w:cs="MS Shell Dlg 2"/>
-          <w:i/>
-          <w:iCs/>
-          <w:highlight w:val="lightGray"/>
-        </w:rPr>
-      </w:pPr>
-      <w:r>
-        <w:rPr>
-          <w:rFonts w:ascii="Times New Roman" w:hAnsi="Times New Roman" w:cs="Times New Roman"/>
-          <w:i/>
-          <w:iCs/>
-          <w:highlight w:val="lightGray"/>
-        </w:rPr>
-        <w:t xml:space="preserve">Nome </w:t>
-      </w:r>
-      <w:r>
-        <w:rPr>
-          <w:rFonts w:ascii="Times New Roman" w:hAnsi="Times New Roman" w:cs="Times New Roman"/>
-          <w:i/>
-          <w:iCs/>
-          <w:highlight w:val="lightGray"/>
-        </w:rPr>
-        <w:t>→</w:t>
-      </w:r>
-      <w:r>
-        <w:rPr>
-          <w:rFonts w:ascii="Times New Roman" w:hAnsi="Times New Roman" w:cs="Times New Roman"/>
-          <w:i/>
-          <w:iCs/>
-          <w:highlight w:val="lightGray"/>
-        </w:rPr>
-        <w:t xml:space="preserve"> </w:t>
-      </w:r>
-      <w:proofErr w:type="spellStart"/>
-      <w:r>
-        <w:rPr>
-          <w:rFonts w:ascii="Times New Roman" w:hAnsi="Times New Roman" w:cs="Times New Roman"/>
-          <w:i/>
-          <w:iCs/>
-          <w:highlight w:val="lightGray"/>
-        </w:rPr>
-        <w:t>Categoria.Nome</w:t>
-      </w:r>
-      <w:proofErr w:type="spellEnd"/>
-    </w:p>
-    <w:p>
-      <w:pPr>
-        <w:autoSpaceDE w:val="0"/>
-        <w:autoSpaceDN w:val="0"/>
-        <w:adjustRightInd w:val="0"/>
-        <w:spacing w:after="0" w:line="240" w:lineRule="auto"/>
-        <w:rPr>
-          <w:rFonts w:ascii="MS Shell Dlg 2" w:hAnsi="MS Shell Dlg 2" w:cs="MS Shell Dlg 2"/>
-          <w:sz w:val="24"/>
-          <w:szCs w:val="24"/>
-        </w:rPr>
-      </w:pPr>
-    </w:p>
-    <w:p>
-      <w:pPr>
-        <w:autoSpaceDE w:val="0"/>
-        <w:autoSpaceDN w:val="0"/>
-        <w:adjustRightInd w:val="0"/>
-        <w:spacing w:after="0" w:line="240" w:lineRule="auto"/>
-        <w:rPr>
-          <w:rFonts w:ascii="MS Shell Dlg 2" w:hAnsi="MS Shell Dlg 2" w:cs="MS Shell Dlg 2"/>
-          <w:sz w:val="24"/>
-          <w:szCs w:val="24"/>
-        </w:rPr>
-      </w:pPr>
-    </w:p>
-    <w:p>
-      <w:pPr>
-        <w:pStyle w:val="Paragrafoelenco"/>
-        <w:numPr>
-          <w:ilvl w:val="0"/>
-          <w:numId w:val="34"/>
-        </w:numPr>
-        <w:autoSpaceDE w:val="0"/>
-        <w:autoSpaceDN w:val="0"/>
-        <w:adjustRightInd w:val="0"/>
-        <w:spacing w:after="0" w:line="240" w:lineRule="auto"/>
-        <w:rPr>
-          <w:rFonts w:ascii="MS Shell Dlg 2" w:hAnsi="MS Shell Dlg 2" w:cs="MS Shell Dlg 2"/>
-          <w:sz w:val="24"/>
-          <w:szCs w:val="24"/>
-        </w:rPr>
-      </w:pPr>
-      <w:proofErr w:type="spellStart"/>
-      <w:r>
-        <w:rPr>
-          <w:rFonts w:ascii="MS Shell Dlg 2" w:hAnsi="MS Shell Dlg 2" w:cs="MS Shell Dlg 2"/>
-          <w:sz w:val="24"/>
-          <w:szCs w:val="24"/>
-        </w:rPr>
-        <w:t>PeronsaInFoto</w:t>
-      </w:r>
-      <w:proofErr w:type="spellEnd"/>
-      <w:r>
-        <w:rPr>
-          <w:rFonts w:ascii="MS Shell Dlg 2" w:hAnsi="MS Shell Dlg 2" w:cs="MS Shell Dlg 2"/>
-          <w:sz w:val="24"/>
-          <w:szCs w:val="24"/>
-        </w:rPr>
-        <w:t xml:space="preserve"> (</w:t>
-      </w:r>
-      <w:r>
-        <w:rPr>
-          <w:rFonts w:ascii="MS Shell Dlg 2" w:hAnsi="MS Shell Dlg 2" w:cs="MS Shell Dlg 2"/>
-          <w:sz w:val="24"/>
-          <w:szCs w:val="24"/>
-          <w:u w:val="double"/>
-        </w:rPr>
-        <w:t>IDUtente</w:t>
-      </w:r>
-      <w:r>
-        <w:rPr>
-          <w:rFonts w:ascii="MS Shell Dlg 2" w:hAnsi="MS Shell Dlg 2" w:cs="MS Shell Dlg 2"/>
-          <w:sz w:val="24"/>
-          <w:szCs w:val="24"/>
-        </w:rPr>
-        <w:t xml:space="preserve">, </w:t>
-      </w:r>
-      <w:r>
-        <w:rPr>
-          <w:rFonts w:ascii="MS Shell Dlg 2" w:hAnsi="MS Shell Dlg 2" w:cs="MS Shell Dlg 2"/>
-          <w:sz w:val="24"/>
-          <w:szCs w:val="24"/>
-          <w:u w:val="double"/>
-        </w:rPr>
-        <w:t>IDFoto</w:t>
-      </w:r>
-      <w:r>
-        <w:rPr>
-          <w:rFonts w:ascii="MS Shell Dlg 2" w:hAnsi="MS Shell Dlg 2" w:cs="MS Shell Dlg 2"/>
-          <w:sz w:val="24"/>
-          <w:szCs w:val="24"/>
-        </w:rPr>
-        <w:t>)</w:t>
-      </w:r>
-    </w:p>
-    <w:p>
-      <w:pPr>
-        <w:pStyle w:val="Paragrafoelenco"/>
-        <w:numPr>
-          <w:ilvl w:val="8"/>
-          <w:numId w:val="34"/>
-        </w:numPr>
-        <w:autoSpaceDE w:val="0"/>
-        <w:autoSpaceDN w:val="0"/>
-        <w:adjustRightInd w:val="0"/>
-        <w:spacing w:after="0" w:line="240" w:lineRule="auto"/>
-        <w:rPr>
-          <w:rFonts w:ascii="MS Shell Dlg 2" w:hAnsi="MS Shell Dlg 2" w:cs="MS Shell Dlg 2"/>
-          <w:i/>
-          <w:iCs/>
-          <w:highlight w:val="lightGray"/>
-        </w:rPr>
-      </w:pPr>
-      <w:r>
-        <w:rPr>
-          <w:rFonts w:ascii="Times New Roman" w:hAnsi="Times New Roman" w:cs="Times New Roman"/>
-          <w:i/>
-          <w:iCs/>
-          <w:highlight w:val="lightGray"/>
-        </w:rPr>
-        <w:t xml:space="preserve">IDFoto → </w:t>
-      </w:r>
-      <w:proofErr w:type="spellStart"/>
-      <w:r>
-        <w:rPr>
-          <w:rFonts w:ascii="Times New Roman" w:hAnsi="Times New Roman" w:cs="Times New Roman"/>
-          <w:i/>
-          <w:iCs/>
-          <w:highlight w:val="lightGray"/>
-        </w:rPr>
-        <w:t>Foto.IDFoto</w:t>
-      </w:r>
-      <w:proofErr w:type="spellEnd"/>
-    </w:p>
-    <w:p>
-      <w:pPr>
-        <w:pStyle w:val="Paragrafoelenco"/>
-        <w:numPr>
-          <w:ilvl w:val="8"/>
-          <w:numId w:val="34"/>
-        </w:numPr>
-        <w:autoSpaceDE w:val="0"/>
-        <w:autoSpaceDN w:val="0"/>
-        <w:adjustRightInd w:val="0"/>
-        <w:spacing w:after="0" w:line="240" w:lineRule="auto"/>
-        <w:rPr>
-          <w:rFonts w:ascii="MS Shell Dlg 2" w:hAnsi="MS Shell Dlg 2" w:cs="MS Shell Dlg 2"/>
-          <w:i/>
-          <w:iCs/>
-          <w:highlight w:val="lightGray"/>
-        </w:rPr>
-      </w:pPr>
-      <w:r>
-        <w:rPr>
-          <w:rFonts w:ascii="Times New Roman" w:hAnsi="Times New Roman" w:cs="Times New Roman"/>
-          <w:i/>
-          <w:iCs/>
-          <w:highlight w:val="lightGray"/>
-        </w:rPr>
-        <w:t xml:space="preserve">IDUtente </w:t>
-      </w:r>
-      <w:r>
-        <w:rPr>
-          <w:rFonts w:ascii="Times New Roman" w:hAnsi="Times New Roman" w:cs="Times New Roman"/>
-          <w:i/>
-          <w:iCs/>
-          <w:highlight w:val="lightGray"/>
-        </w:rPr>
-        <w:t>→</w:t>
-      </w:r>
-      <w:r>
-        <w:rPr>
-          <w:rFonts w:ascii="Times New Roman" w:hAnsi="Times New Roman" w:cs="Times New Roman"/>
-          <w:i/>
-          <w:iCs/>
-          <w:highlight w:val="lightGray"/>
-        </w:rPr>
-        <w:t xml:space="preserve"> </w:t>
-      </w:r>
-      <w:proofErr w:type="spellStart"/>
-      <w:r>
-        <w:rPr>
-          <w:rFonts w:ascii="Times New Roman" w:hAnsi="Times New Roman" w:cs="Times New Roman"/>
-          <w:i/>
-          <w:iCs/>
-          <w:highlight w:val="lightGray"/>
-        </w:rPr>
-        <w:t>Utente.IDUtente</w:t>
-      </w:r>
-      <w:proofErr w:type="spellEnd"/>
-    </w:p>
-    <w:p>
-      <w:pPr>
-        <w:pStyle w:val="Paragrafoelenco"/>
-        <w:autoSpaceDE w:val="0"/>
-        <w:autoSpaceDN w:val="0"/>
-        <w:adjustRightInd w:val="0"/>
-        <w:spacing w:after="0" w:line="240" w:lineRule="auto"/>
-        <w:rPr>
-          <w:rFonts w:ascii="Times New Roman" w:hAnsi="Times New Roman" w:cs="Times New Roman"/>
-          <w:sz w:val="24"/>
-          <w:szCs w:val="24"/>
-        </w:rPr>
-      </w:pPr>
-    </w:p>
-    <w:p>
-      <w:pPr>
-        <w:pStyle w:val="Paragrafoelenco"/>
-        <w:autoSpaceDE w:val="0"/>
-        <w:autoSpaceDN w:val="0"/>
-        <w:adjustRightInd w:val="0"/>
-        <w:spacing w:after="0" w:line="240" w:lineRule="auto"/>
-        <w:rPr>
-          <w:rFonts w:ascii="Times New Roman" w:hAnsi="Times New Roman" w:cs="Times New Roman"/>
-          <w:sz w:val="24"/>
-          <w:szCs w:val="24"/>
-        </w:rPr>
-      </w:pPr>
-    </w:p>
-    <w:p>
-      <w:pPr>
-        <w:pStyle w:val="Paragrafoelenco"/>
-        <w:autoSpaceDE w:val="0"/>
-        <w:autoSpaceDN w:val="0"/>
-        <w:adjustRightInd w:val="0"/>
-        <w:spacing w:after="0" w:line="240" w:lineRule="auto"/>
-        <w:rPr>
-          <w:rFonts w:ascii="Times New Roman" w:hAnsi="Times New Roman" w:cs="Times New Roman"/>
-          <w:sz w:val="24"/>
-          <w:szCs w:val="24"/>
-        </w:rPr>
-      </w:pPr>
-    </w:p>
-    <w:p>
-      <w:pPr>
-        <w:pStyle w:val="Paragrafoelenco"/>
-        <w:numPr>
-          <w:ilvl w:val="0"/>
-          <w:numId w:val="33"/>
-        </w:numPr>
-        <w:autoSpaceDE w:val="0"/>
-        <w:autoSpaceDN w:val="0"/>
-        <w:adjustRightInd w:val="0"/>
-        <w:spacing w:after="0" w:line="240" w:lineRule="auto"/>
-        <w:rPr>
-          <w:rFonts w:ascii="Times New Roman" w:hAnsi="Times New Roman" w:cs="Times New Roman"/>
-          <w:sz w:val="24"/>
-          <w:szCs w:val="24"/>
-        </w:rPr>
-      </w:pPr>
-      <w:r>
-        <w:rPr>
-          <w:rFonts w:ascii="Times New Roman" w:hAnsi="Times New Roman" w:cs="Times New Roman"/>
-          <w:sz w:val="28"/>
-          <w:szCs w:val="28"/>
-        </w:rPr>
-        <w:t>Luogo</w:t>
-      </w:r>
-      <w:r>
-        <w:rPr>
-          <w:rFonts w:ascii="Times New Roman" w:hAnsi="Times New Roman" w:cs="Times New Roman"/>
-          <w:sz w:val="28"/>
-          <w:szCs w:val="28"/>
-        </w:rPr>
-        <w:tab/>
-      </w:r>
-      <w:r>
-        <w:rPr>
-          <w:rFonts w:ascii="Times New Roman" w:hAnsi="Times New Roman" w:cs="Times New Roman"/>
-          <w:sz w:val="24"/>
-          <w:szCs w:val="24"/>
-        </w:rPr>
-        <w:tab/>
-      </w:r>
-      <w:r>
-        <w:rPr>
-          <w:rFonts w:ascii="Times New Roman" w:hAnsi="Times New Roman" w:cs="Times New Roman"/>
-          <w:sz w:val="24"/>
-          <w:szCs w:val="24"/>
-        </w:rPr>
-        <w:tab/>
-        <w:t>(</w:t>
-      </w:r>
-      <w:r>
-        <w:rPr>
-          <w:rFonts w:ascii="Times New Roman" w:hAnsi="Times New Roman" w:cs="Times New Roman"/>
-          <w:sz w:val="24"/>
-          <w:szCs w:val="24"/>
-          <w:u w:val="double"/>
-        </w:rPr>
-        <w:t>IDFoto</w:t>
-      </w:r>
-      <w:r>
-        <w:rPr>
-          <w:rFonts w:ascii="Times New Roman" w:hAnsi="Times New Roman" w:cs="Times New Roman"/>
-          <w:sz w:val="24"/>
-          <w:szCs w:val="24"/>
-        </w:rPr>
-        <w:t xml:space="preserve">, Città, </w:t>
-      </w:r>
-      <w:r>
-        <w:rPr>
-          <w:rFonts w:ascii="Times New Roman" w:hAnsi="Times New Roman" w:cs="Times New Roman"/>
-          <w:b/>
-          <w:bCs/>
-          <w:sz w:val="24"/>
-          <w:szCs w:val="24"/>
-          <w:u w:val="single"/>
-        </w:rPr>
-        <w:t>Latitudine</w:t>
-      </w:r>
-      <w:r>
-        <w:rPr>
-          <w:rFonts w:ascii="Times New Roman" w:hAnsi="Times New Roman" w:cs="Times New Roman"/>
-          <w:sz w:val="24"/>
-          <w:szCs w:val="24"/>
-        </w:rPr>
-        <w:t xml:space="preserve">, </w:t>
-      </w:r>
-      <w:r>
-        <w:rPr>
-          <w:rFonts w:ascii="Times New Roman" w:hAnsi="Times New Roman" w:cs="Times New Roman"/>
-          <w:b/>
-          <w:bCs/>
-          <w:sz w:val="24"/>
-          <w:szCs w:val="24"/>
-          <w:u w:val="single"/>
-        </w:rPr>
-        <w:t>Longitudine</w:t>
-      </w:r>
-      <w:r>
-        <w:rPr>
-          <w:rFonts w:ascii="Times New Roman" w:hAnsi="Times New Roman" w:cs="Times New Roman"/>
-          <w:sz w:val="24"/>
-          <w:szCs w:val="24"/>
-        </w:rPr>
-        <w:t>)</w:t>
-      </w:r>
-    </w:p>
-    <w:p>
-      <w:pPr>
-        <w:pStyle w:val="Paragrafoelenco"/>
-        <w:numPr>
-          <w:ilvl w:val="8"/>
-          <w:numId w:val="33"/>
-        </w:numPr>
-        <w:autoSpaceDE w:val="0"/>
-        <w:autoSpaceDN w:val="0"/>
-        <w:adjustRightInd w:val="0"/>
-        <w:spacing w:after="0" w:line="240" w:lineRule="auto"/>
-        <w:rPr>
-          <w:rFonts w:ascii="Times New Roman" w:hAnsi="Times New Roman" w:cs="Times New Roman"/>
-          <w:i/>
-          <w:iCs/>
-          <w:highlight w:val="lightGray"/>
-        </w:rPr>
-      </w:pPr>
-      <w:r>
-        <w:rPr>
-          <w:rFonts w:ascii="Times New Roman" w:hAnsi="Times New Roman" w:cs="Times New Roman"/>
-          <w:i/>
-          <w:iCs/>
-          <w:highlight w:val="lightGray"/>
-        </w:rPr>
-        <w:t xml:space="preserve">IDFoto → </w:t>
-      </w:r>
-      <w:proofErr w:type="spellStart"/>
-      <w:r>
-        <w:rPr>
-          <w:rFonts w:ascii="Times New Roman" w:hAnsi="Times New Roman" w:cs="Times New Roman"/>
-          <w:i/>
-          <w:iCs/>
-          <w:highlight w:val="lightGray"/>
-        </w:rPr>
-        <w:t>Foto.IDFoto</w:t>
-      </w:r>
-      <w:proofErr w:type="spellEnd"/>
-    </w:p>
-    <w:p>
-      <w:pPr>
-        <w:rPr>
-          <w:rFonts w:ascii="Times New Roman" w:hAnsi="Times New Roman" w:cs="Times New Roman"/>
-          <w:sz w:val="56"/>
-          <w:szCs w:val="56"/>
-        </w:rPr>
-      </w:pPr>
-    </w:p>
-    <w:p>
-      <w:pPr>
-        <w:rPr>
-          <w:rFonts w:ascii="Times New Roman" w:hAnsi="Times New Roman" w:cs="Times New Roman"/>
-          <w:sz w:val="56"/>
-          <w:szCs w:val="56"/>
-        </w:rPr>
-      </w:pPr>
-    </w:p>
-    <w:p>
-      <w:pPr>
-        <w:rPr>
-          <w:rFonts w:ascii="Times New Roman" w:hAnsi="Times New Roman" w:cs="Times New Roman"/>
-          <w:sz w:val="56"/>
-          <w:szCs w:val="56"/>
-        </w:rPr>
-      </w:pPr>
-    </w:p>
-    <w:p>
-      <w:pPr>
-        <w:rPr>
-          <w:rFonts w:ascii="Times New Roman" w:hAnsi="Times New Roman" w:cs="Times New Roman"/>
-          <w:sz w:val="56"/>
-          <w:szCs w:val="56"/>
-        </w:rPr>
-      </w:pPr>
-    </w:p>
-    <w:p>
-      <w:pPr>
-        <w:rPr>
-          <w:rFonts w:ascii="Times New Roman" w:hAnsi="Times New Roman" w:cs="Times New Roman"/>
-          <w:sz w:val="56"/>
-          <w:szCs w:val="56"/>
-        </w:rPr>
-      </w:pPr>
-    </w:p>
-    <w:p>
-      <w:pPr>
-        <w:rPr>
-          <w:rFonts w:ascii="Times New Roman" w:hAnsi="Times New Roman" w:cs="Times New Roman"/>
-          <w:sz w:val="56"/>
-          <w:szCs w:val="56"/>
-        </w:rPr>
-      </w:pPr>
-    </w:p>
-    <w:p>
-      <w:pPr>
-        <w:rPr>
-          <w:rFonts w:ascii="Times New Roman" w:hAnsi="Times New Roman" w:cs="Times New Roman"/>
-          <w:sz w:val="56"/>
-          <w:szCs w:val="56"/>
-        </w:rPr>
-      </w:pPr>
-    </w:p>
-    <w:p>
-      <w:pPr>
-        <w:rPr>
-          <w:rFonts w:ascii="Times New Roman" w:hAnsi="Times New Roman" w:cs="Times New Roman"/>
-          <w:sz w:val="56"/>
-          <w:szCs w:val="56"/>
-        </w:rPr>
-      </w:pPr>
-    </w:p>
-    <w:p>
-      <w:pPr>
-        <w:rPr>
-          <w:rFonts w:ascii="Times New Roman" w:hAnsi="Times New Roman" w:cs="Times New Roman"/>
-          <w:sz w:val="56"/>
-          <w:szCs w:val="56"/>
-        </w:rPr>
-      </w:pPr>
-    </w:p>
-    <w:p>
-      <w:pPr>
-        <w:rPr>
-          <w:rFonts w:ascii="Times New Roman" w:hAnsi="Times New Roman" w:cs="Times New Roman"/>
-          <w:sz w:val="56"/>
-          <w:szCs w:val="56"/>
-        </w:rPr>
-      </w:pPr>
-    </w:p>
-    <w:p>
-      <w:pPr>
-        <w:rPr>
-          <w:rFonts w:ascii="Times New Roman" w:hAnsi="Times New Roman" w:cs="Times New Roman"/>
-          <w:sz w:val="56"/>
-          <w:szCs w:val="56"/>
-        </w:rPr>
-      </w:pPr>
-    </w:p>
-    <w:p>
-      <w:pPr>
-        <w:rPr>
-          <w:rFonts w:ascii="Times New Roman" w:hAnsi="Times New Roman" w:cs="Times New Roman"/>
-          <w:sz w:val="56"/>
-          <w:szCs w:val="56"/>
-        </w:rPr>
-      </w:pPr>
-      <w:r>
-        <w:rPr>
-          <w:rFonts w:ascii="Times New Roman" w:hAnsi="Times New Roman" w:cs="Times New Roman"/>
-          <w:sz w:val="56"/>
-          <w:szCs w:val="56"/>
-        </w:rPr>
-        <w:t xml:space="preserve">Capitolo </w:t>
-      </w:r>
-      <w:r>
-        <w:rPr>
-          <w:rFonts w:ascii="Times New Roman" w:hAnsi="Times New Roman" w:cs="Times New Roman"/>
-          <w:sz w:val="56"/>
-          <w:szCs w:val="56"/>
-        </w:rPr>
-        <w:t>4</w:t>
-      </w:r>
-    </w:p>
-    <w:p>
-      <w:pPr>
-        <w:pBdr>
-          <w:bottom w:val="single" w:sz="12" w:space="1" w:color="auto"/>
-        </w:pBdr>
-        <w:rPr>
-          <w:rFonts w:ascii="Times New Roman" w:hAnsi="Times New Roman" w:cs="Times New Roman"/>
-          <w:b/>
-          <w:bCs/>
-          <w:sz w:val="36"/>
-          <w:szCs w:val="36"/>
-        </w:rPr>
-      </w:pPr>
-      <w:r>
-        <w:rPr>
-          <w:rFonts w:ascii="Times New Roman" w:hAnsi="Times New Roman" w:cs="Times New Roman"/>
-          <w:b/>
-          <w:bCs/>
-          <w:sz w:val="36"/>
-          <w:szCs w:val="36"/>
-        </w:rPr>
-        <w:t xml:space="preserve">Progettazione </w:t>
-      </w:r>
-      <w:r>
-        <w:rPr>
-          <w:rFonts w:ascii="Times New Roman" w:hAnsi="Times New Roman" w:cs="Times New Roman"/>
-          <w:b/>
-          <w:bCs/>
-          <w:sz w:val="36"/>
-          <w:szCs w:val="36"/>
-        </w:rPr>
-        <w:t>fisica</w:t>
-      </w:r>
-    </w:p>
-    <w:p>
-      <w:pPr>
-        <w:rPr>
-          <w:rFonts w:ascii="Times New Roman" w:hAnsi="Times New Roman" w:cs="Times New Roman"/>
-          <w:b/>
-          <w:bCs/>
-          <w:sz w:val="36"/>
-          <w:szCs w:val="36"/>
-        </w:rPr>
-      </w:pPr>
-    </w:p>
-    <w:p>
-      <w:pPr>
-        <w:autoSpaceDE w:val="0"/>
-        <w:autoSpaceDN w:val="0"/>
-        <w:adjustRightInd w:val="0"/>
-        <w:spacing w:after="0" w:line="240" w:lineRule="auto"/>
-        <w:rPr>
-          <w:rFonts w:ascii="Times New Roman" w:hAnsi="Times New Roman" w:cs="Times New Roman"/>
-          <w:sz w:val="24"/>
-          <w:szCs w:val="24"/>
-        </w:rPr>
-      </w:pPr>
-      <w:r>
-        <w:rPr>
-          <w:rFonts w:ascii="Times New Roman" w:hAnsi="Times New Roman" w:cs="Times New Roman"/>
-          <w:sz w:val="24"/>
-          <w:szCs w:val="24"/>
-        </w:rPr>
-        <w:t>Alcuni dettagli implementativi del progetto saranno modi</w:t>
-      </w:r>
-      <w:r>
-        <w:rPr>
-          <w:rFonts w:ascii="Times New Roman" w:hAnsi="Times New Roman" w:cs="Times New Roman"/>
-          <w:sz w:val="24"/>
-          <w:szCs w:val="24"/>
-        </w:rPr>
-        <w:t>fi</w:t>
-      </w:r>
-      <w:r>
-        <w:rPr>
-          <w:rFonts w:ascii="Times New Roman" w:hAnsi="Times New Roman" w:cs="Times New Roman"/>
-          <w:sz w:val="24"/>
-          <w:szCs w:val="24"/>
-        </w:rPr>
-        <w:t xml:space="preserve">cati al </w:t>
-      </w:r>
-      <w:r>
-        <w:rPr>
-          <w:rFonts w:ascii="Times New Roman" w:hAnsi="Times New Roman" w:cs="Times New Roman"/>
-          <w:sz w:val="24"/>
-          <w:szCs w:val="24"/>
-        </w:rPr>
-        <w:t>fi</w:t>
-      </w:r>
-      <w:r>
-        <w:rPr>
-          <w:rFonts w:ascii="Times New Roman" w:hAnsi="Times New Roman" w:cs="Times New Roman"/>
-          <w:sz w:val="24"/>
-          <w:szCs w:val="24"/>
-        </w:rPr>
-        <w:t>ne di sfruttare al</w:t>
-      </w:r>
-    </w:p>
-    <w:p>
-      <w:pPr>
-        <w:autoSpaceDE w:val="0"/>
-        <w:autoSpaceDN w:val="0"/>
-        <w:adjustRightInd w:val="0"/>
-        <w:spacing w:after="0" w:line="240" w:lineRule="auto"/>
-        <w:rPr>
-          <w:rFonts w:ascii="Times New Roman" w:hAnsi="Times New Roman" w:cs="Times New Roman"/>
-          <w:sz w:val="24"/>
-          <w:szCs w:val="24"/>
-        </w:rPr>
-      </w:pPr>
-      <w:r>
-        <w:rPr>
-          <w:rFonts w:ascii="Times New Roman" w:hAnsi="Times New Roman" w:cs="Times New Roman"/>
-          <w:sz w:val="24"/>
-          <w:szCs w:val="24"/>
-        </w:rPr>
-        <w:t xml:space="preserve">meglio le funzionalità del DBMS Oracle XE </w:t>
-      </w:r>
-      <w:r>
-        <w:rPr>
-          <w:rFonts w:ascii="Times New Roman" w:hAnsi="Times New Roman" w:cs="Times New Roman"/>
-          <w:sz w:val="24"/>
-          <w:szCs w:val="24"/>
-        </w:rPr>
-        <w:t>21c</w:t>
-      </w:r>
-      <w:r>
-        <w:rPr>
-          <w:rFonts w:ascii="Times New Roman" w:hAnsi="Times New Roman" w:cs="Times New Roman"/>
-          <w:sz w:val="24"/>
-          <w:szCs w:val="24"/>
-        </w:rPr>
-        <w:t>. Poiché Oracle non implementa il tipo</w:t>
-      </w:r>
-    </w:p>
-    <w:p>
-      <w:pPr>
-        <w:autoSpaceDE w:val="0"/>
-        <w:autoSpaceDN w:val="0"/>
-        <w:adjustRightInd w:val="0"/>
-        <w:spacing w:after="0" w:line="240" w:lineRule="auto"/>
-        <w:rPr>
-          <w:rFonts w:ascii="Times New Roman" w:hAnsi="Times New Roman" w:cs="Times New Roman"/>
-          <w:sz w:val="24"/>
-          <w:szCs w:val="24"/>
-        </w:rPr>
-      </w:pPr>
-      <w:proofErr w:type="spellStart"/>
-      <w:r>
-        <w:rPr>
-          <w:rFonts w:ascii="Times New Roman" w:hAnsi="Times New Roman" w:cs="Times New Roman"/>
-          <w:sz w:val="24"/>
-          <w:szCs w:val="24"/>
-        </w:rPr>
-        <w:t>boolean</w:t>
-      </w:r>
-      <w:proofErr w:type="spellEnd"/>
-      <w:r>
-        <w:rPr>
-          <w:rFonts w:ascii="Times New Roman" w:hAnsi="Times New Roman" w:cs="Times New Roman"/>
-          <w:sz w:val="24"/>
-          <w:szCs w:val="24"/>
-        </w:rPr>
-        <w:t xml:space="preserve">, questo </w:t>
-      </w:r>
-      <w:r>
-        <w:rPr>
-          <w:rFonts w:ascii="Times New Roman" w:hAnsi="Times New Roman" w:cs="Times New Roman"/>
-          <w:sz w:val="24"/>
-          <w:szCs w:val="24"/>
-        </w:rPr>
-        <w:t>è</w:t>
-      </w:r>
-      <w:r>
-        <w:rPr>
-          <w:rFonts w:ascii="Times New Roman" w:hAnsi="Times New Roman" w:cs="Times New Roman"/>
-          <w:sz w:val="24"/>
-          <w:szCs w:val="24"/>
-        </w:rPr>
-        <w:t xml:space="preserve"> stato simulato con un carattere (</w:t>
+        <w:t>, questo è stato simulato con un carattere (</w:t>
       </w:r>
       <w:r>
         <w:rPr>
@@ -3461,6 +3407,119 @@
     </w:lvl>
   </w:abstractNum>
   <w:abstractNum w:abstractNumId="1" w15:restartNumberingAfterBreak="0">
+    <w:nsid w:val="09BD4209"/>
+    <w:multiLevelType w:val="hybridMultilevel"/>
+    <w:tmpl w:val="387678D0"/>
+    <w:lvl w:ilvl="0" w:tplc="04100005">
+      <w:start w:val="1"/>
+      <w:numFmt w:val="bullet"/>
+      <w:lvlText w:val=""/>
+      <w:lvlJc w:val="left"/>
+      <w:pPr>
+        <w:ind w:left="720" w:hanging="360"/>
+      </w:pPr>
+      <w:rPr>
+        <w:rFonts w:ascii="Wingdings" w:hAnsi="Wingdings" w:hint="default"/>
+      </w:rPr>
+    </w:lvl>
+    <w:lvl w:ilvl="1" w:tplc="04100003" w:tentative="1">
+      <w:start w:val="1"/>
+      <w:numFmt w:val="bullet"/>
+      <w:lvlText w:val="o"/>
+      <w:lvlJc w:val="left"/>
+      <w:pPr>
+        <w:ind w:left="1440" w:hanging="360"/>
+      </w:pPr>
+      <w:rPr>
+        <w:rFonts w:ascii="Courier New" w:hAnsi="Courier New" w:cs="Courier New" w:hint="default"/>
+      </w:rPr>
+    </w:lvl>
+    <w:lvl w:ilvl="2" w:tplc="04100005" w:tentative="1">
+      <w:start w:val="1"/>
+      <w:numFmt w:val="bullet"/>
+      <w:lvlText w:val=""/>
+      <w:lvlJc w:val="left"/>
+      <w:pPr>
+        <w:ind w:left="2160" w:hanging="360"/>
+      </w:pPr>
+      <w:rPr>
+        <w:rFonts w:ascii="Wingdings" w:hAnsi="Wingdings" w:hint="default"/>
+      </w:rPr>
+    </w:lvl>
+    <w:lvl w:ilvl="3" w:tplc="04100001" w:tentative="1">
+      <w:start w:val="1"/>
+      <w:numFmt w:val="bullet"/>
+      <w:lvlText w:val=""/>
+      <w:lvlJc w:val="left"/>
+      <w:pPr>
+        <w:ind w:left="2880" w:hanging="360"/>
+      </w:pPr>
+      <w:rPr>
+        <w:rFonts w:ascii="Symbol" w:hAnsi="Symbol" w:hint="default"/>
+      </w:rPr>
+    </w:lvl>
+    <w:lvl w:ilvl="4" w:tplc="04100003" w:tentative="1">
+      <w:start w:val="1"/>
+      <w:numFmt w:val="bullet"/>
+      <w:lvlText w:val="o"/>
+      <w:lvlJc w:val="left"/>
+      <w:pPr>
+        <w:ind w:left="3600" w:hanging="360"/>
+      </w:pPr>
+      <w:rPr>
+        <w:rFonts w:ascii="Courier New" w:hAnsi="Courier New" w:cs="Courier New" w:hint="default"/>
+      </w:rPr>
+    </w:lvl>
+    <w:lvl w:ilvl="5" w:tplc="04100005" w:tentative="1">
+      <w:start w:val="1"/>
+      <w:numFmt w:val="bullet"/>
+      <w:lvlText w:val=""/>
+      <w:lvlJc w:val="left"/>
+      <w:pPr>
+        <w:ind w:left="4320" w:hanging="360"/>
+      </w:pPr>
+      <w:rPr>
+        <w:rFonts w:ascii="Wingdings" w:hAnsi="Wingdings" w:hint="default"/>
+      </w:rPr>
+    </w:lvl>
+    <w:lvl w:ilvl="6" w:tplc="04100001" w:tentative="1">
+      <w:start w:val="1"/>
+      <w:numFmt w:val="bullet"/>
+      <w:lvlText w:val=""/>
+      <w:lvlJc w:val="left"/>
+      <w:pPr>
+        <w:ind w:left="5040" w:hanging="360"/>
+      </w:pPr>
+      <w:rPr>
+        <w:rFonts w:ascii="Symbol" w:hAnsi="Symbol" w:hint="default"/>
+      </w:rPr>
+    </w:lvl>
+    <w:lvl w:ilvl="7" w:tplc="04100003" w:tentative="1">
+      <w:start w:val="1"/>
+      <w:numFmt w:val="bullet"/>
+      <w:lvlText w:val="o"/>
+      <w:lvlJc w:val="left"/>
+      <w:pPr>
+        <w:ind w:left="5760" w:hanging="360"/>
+      </w:pPr>
+      <w:rPr>
+        <w:rFonts w:ascii="Courier New" w:hAnsi="Courier New" w:cs="Courier New" w:hint="default"/>
+      </w:rPr>
+    </w:lvl>
+    <w:lvl w:ilvl="8" w:tplc="04100005">
+      <w:start w:val="1"/>
+      <w:numFmt w:val="bullet"/>
+      <w:lvlText w:val=""/>
+      <w:lvlJc w:val="left"/>
+      <w:pPr>
+        <w:ind w:left="6480" w:hanging="360"/>
+      </w:pPr>
+      <w:rPr>
+        <w:rFonts w:ascii="Wingdings" w:hAnsi="Wingdings" w:hint="default"/>
+      </w:rPr>
+    </w:lvl>
+  </w:abstractNum>
+  <w:abstractNum w:abstractNumId="2" w15:restartNumberingAfterBreak="0">
     <w:nsid w:val="0E772774"/>
     <w:multiLevelType w:val="hybridMultilevel"/>
     <w:tmpl w:val="7A0C8632"/>
@@ -3573,7 +3632,7 @@
       </w:rPr>
     </w:lvl>
   </w:abstractNum>
-  <w:abstractNum w:abstractNumId="2" w15:restartNumberingAfterBreak="0">
+  <w:abstractNum w:abstractNumId="3" w15:restartNumberingAfterBreak="0">
     <w:nsid w:val="1482775B"/>
     <w:multiLevelType w:val="multilevel"/>
     <w:tmpl w:val="0EBA3C40"/>
@@ -3659,7 +3718,7 @@
       </w:pPr>
     </w:lvl>
   </w:abstractNum>
-  <w:abstractNum w:abstractNumId="3" w15:restartNumberingAfterBreak="0">
+  <w:abstractNum w:abstractNumId="4" w15:restartNumberingAfterBreak="0">
     <w:nsid w:val="2A216774"/>
     <w:multiLevelType w:val="hybridMultilevel"/>
     <w:tmpl w:val="2084CB46"/>
@@ -3772,7 +3831,7 @@
       </w:rPr>
     </w:lvl>
   </w:abstractNum>
-  <w:abstractNum w:abstractNumId="4" w15:restartNumberingAfterBreak="0">
+  <w:abstractNum w:abstractNumId="5" w15:restartNumberingAfterBreak="0">
     <w:nsid w:val="31665035"/>
     <w:multiLevelType w:val="hybridMultilevel"/>
     <w:tmpl w:val="BA2E10B6"/>
@@ -3885,7 +3944,7 @@
       </w:rPr>
     </w:lvl>
   </w:abstractNum>
-  <w:abstractNum w:abstractNumId="5" w15:restartNumberingAfterBreak="0">
+  <w:abstractNum w:abstractNumId="6" w15:restartNumberingAfterBreak="0">
     <w:nsid w:val="369D6541"/>
     <w:multiLevelType w:val="hybridMultilevel"/>
     <w:tmpl w:val="86A011EA"/>
@@ -3998,7 +4057,7 @@
       </w:rPr>
     </w:lvl>
   </w:abstractNum>
-  <w:abstractNum w:abstractNumId="6" w15:restartNumberingAfterBreak="0">
+  <w:abstractNum w:abstractNumId="7" w15:restartNumberingAfterBreak="0">
     <w:nsid w:val="37963E90"/>
     <w:multiLevelType w:val="hybridMultilevel"/>
     <w:tmpl w:val="CD2A7C96"/>
@@ -4111,7 +4170,7 @@
       </w:rPr>
     </w:lvl>
   </w:abstractNum>
-  <w:abstractNum w:abstractNumId="7" w15:restartNumberingAfterBreak="0">
+  <w:abstractNum w:abstractNumId="8" w15:restartNumberingAfterBreak="0">
     <w:nsid w:val="393032D3"/>
     <w:multiLevelType w:val="hybridMultilevel"/>
     <w:tmpl w:val="AF4ED9B0"/>
@@ -4224,7 +4283,7 @@
       </w:rPr>
     </w:lvl>
   </w:abstractNum>
-  <w:abstractNum w:abstractNumId="8" w15:restartNumberingAfterBreak="0">
+  <w:abstractNum w:abstractNumId="9" w15:restartNumberingAfterBreak="0">
     <w:nsid w:val="443D262C"/>
     <w:multiLevelType w:val="hybridMultilevel"/>
     <w:tmpl w:val="4FC21AAC"/>
@@ -4337,7 +4396,120 @@
       </w:rPr>
     </w:lvl>
   </w:abstractNum>
-  <w:abstractNum w:abstractNumId="9" w15:restartNumberingAfterBreak="0">
+  <w:abstractNum w:abstractNumId="10" w15:restartNumberingAfterBreak="0">
+    <w:nsid w:val="48524129"/>
+    <w:multiLevelType w:val="hybridMultilevel"/>
+    <w:tmpl w:val="0F5A35D6"/>
+    <w:lvl w:ilvl="0" w:tplc="04100005">
+      <w:start w:val="1"/>
+      <w:numFmt w:val="bullet"/>
+      <w:lvlText w:val=""/>
+      <w:lvlJc w:val="left"/>
+      <w:pPr>
+        <w:ind w:left="6024" w:hanging="360"/>
+      </w:pPr>
+      <w:rPr>
+        <w:rFonts w:ascii="Wingdings" w:hAnsi="Wingdings" w:hint="default"/>
+      </w:rPr>
+    </w:lvl>
+    <w:lvl w:ilvl="1" w:tplc="04100003" w:tentative="1">
+      <w:start w:val="1"/>
+      <w:numFmt w:val="bullet"/>
+      <w:lvlText w:val="o"/>
+      <w:lvlJc w:val="left"/>
+      <w:pPr>
+        <w:ind w:left="6744" w:hanging="360"/>
+      </w:pPr>
+      <w:rPr>
+        <w:rFonts w:ascii="Courier New" w:hAnsi="Courier New" w:cs="Courier New" w:hint="default"/>
+      </w:rPr>
+    </w:lvl>
+    <w:lvl w:ilvl="2" w:tplc="04100005" w:tentative="1">
+      <w:start w:val="1"/>
+      <w:numFmt w:val="bullet"/>
+      <w:lvlText w:val=""/>
+      <w:lvlJc w:val="left"/>
+      <w:pPr>
+        <w:ind w:left="7464" w:hanging="360"/>
+      </w:pPr>
+      <w:rPr>
+        <w:rFonts w:ascii="Wingdings" w:hAnsi="Wingdings" w:hint="default"/>
+      </w:rPr>
+    </w:lvl>
+    <w:lvl w:ilvl="3" w:tplc="04100001" w:tentative="1">
+      <w:start w:val="1"/>
+      <w:numFmt w:val="bullet"/>
+      <w:lvlText w:val=""/>
+      <w:lvlJc w:val="left"/>
+      <w:pPr>
+        <w:ind w:left="8184" w:hanging="360"/>
+      </w:pPr>
+      <w:rPr>
+        <w:rFonts w:ascii="Symbol" w:hAnsi="Symbol" w:hint="default"/>
+      </w:rPr>
+    </w:lvl>
+    <w:lvl w:ilvl="4" w:tplc="04100003" w:tentative="1">
+      <w:start w:val="1"/>
+      <w:numFmt w:val="bullet"/>
+      <w:lvlText w:val="o"/>
+      <w:lvlJc w:val="left"/>
+      <w:pPr>
+        <w:ind w:left="8904" w:hanging="360"/>
+      </w:pPr>
+      <w:rPr>
+        <w:rFonts w:ascii="Courier New" w:hAnsi="Courier New" w:cs="Courier New" w:hint="default"/>
+      </w:rPr>
+    </w:lvl>
+    <w:lvl w:ilvl="5" w:tplc="04100005" w:tentative="1">
+      <w:start w:val="1"/>
+      <w:numFmt w:val="bullet"/>
+      <w:lvlText w:val=""/>
+      <w:lvlJc w:val="left"/>
+      <w:pPr>
+        <w:ind w:left="9624" w:hanging="360"/>
+      </w:pPr>
+      <w:rPr>
+        <w:rFonts w:ascii="Wingdings" w:hAnsi="Wingdings" w:hint="default"/>
+      </w:rPr>
+    </w:lvl>
+    <w:lvl w:ilvl="6" w:tplc="04100001" w:tentative="1">
+      <w:start w:val="1"/>
+      <w:numFmt w:val="bullet"/>
+      <w:lvlText w:val=""/>
+      <w:lvlJc w:val="left"/>
+      <w:pPr>
+        <w:ind w:left="10344" w:hanging="360"/>
+      </w:pPr>
+      <w:rPr>
+        <w:rFonts w:ascii="Symbol" w:hAnsi="Symbol" w:hint="default"/>
+      </w:rPr>
+    </w:lvl>
+    <w:lvl w:ilvl="7" w:tplc="04100003" w:tentative="1">
+      <w:start w:val="1"/>
+      <w:numFmt w:val="bullet"/>
+      <w:lvlText w:val="o"/>
+      <w:lvlJc w:val="left"/>
+      <w:pPr>
+        <w:ind w:left="11064" w:hanging="360"/>
+      </w:pPr>
+      <w:rPr>
+        <w:rFonts w:ascii="Courier New" w:hAnsi="Courier New" w:cs="Courier New" w:hint="default"/>
+      </w:rPr>
+    </w:lvl>
+    <w:lvl w:ilvl="8" w:tplc="04100005" w:tentative="1">
+      <w:start w:val="1"/>
+      <w:numFmt w:val="bullet"/>
+      <w:lvlText w:val=""/>
+      <w:lvlJc w:val="left"/>
+      <w:pPr>
+        <w:ind w:left="11784" w:hanging="360"/>
+      </w:pPr>
+      <w:rPr>
+        <w:rFonts w:ascii="Wingdings" w:hAnsi="Wingdings" w:hint="default"/>
+      </w:rPr>
+    </w:lvl>
+  </w:abstractNum>
+  <w:abstractNum w:abstractNumId="11" w15:restartNumberingAfterBreak="0">
     <w:nsid w:val="4FDD1449"/>
     <w:multiLevelType w:val="hybridMultilevel"/>
     <w:tmpl w:val="B706F310"/>
@@ -4450,7 +4622,7 @@
       </w:rPr>
     </w:lvl>
   </w:abstractNum>
-  <w:abstractNum w:abstractNumId="10" w15:restartNumberingAfterBreak="0">
+  <w:abstractNum w:abstractNumId="12" w15:restartNumberingAfterBreak="0">
     <w:nsid w:val="50EE6FE4"/>
     <w:multiLevelType w:val="hybridMultilevel"/>
     <w:tmpl w:val="2A74222C"/>
@@ -4563,7 +4735,7 @@
       </w:rPr>
     </w:lvl>
   </w:abstractNum>
-  <w:abstractNum w:abstractNumId="11" w15:restartNumberingAfterBreak="0">
+  <w:abstractNum w:abstractNumId="13" w15:restartNumberingAfterBreak="0">
     <w:nsid w:val="61124625"/>
     <w:multiLevelType w:val="hybridMultilevel"/>
     <w:tmpl w:val="7E32CA88"/>
@@ -4676,7 +4848,7 @@
       </w:rPr>
     </w:lvl>
   </w:abstractNum>
-  <w:abstractNum w:abstractNumId="12" w15:restartNumberingAfterBreak="0">
+  <w:abstractNum w:abstractNumId="14" w15:restartNumberingAfterBreak="0">
     <w:nsid w:val="68293BFE"/>
     <w:multiLevelType w:val="hybridMultilevel"/>
     <w:tmpl w:val="62467B18"/>
@@ -4789,7 +4961,7 @@
       </w:rPr>
     </w:lvl>
   </w:abstractNum>
-  <w:abstractNum w:abstractNumId="13" w15:restartNumberingAfterBreak="0">
+  <w:abstractNum w:abstractNumId="15" w15:restartNumberingAfterBreak="0">
     <w:nsid w:val="6D262BEB"/>
     <w:multiLevelType w:val="hybridMultilevel"/>
     <w:tmpl w:val="FE3A9A16"/>
@@ -4902,7 +5074,7 @@
       </w:rPr>
     </w:lvl>
   </w:abstractNum>
-  <w:abstractNum w:abstractNumId="14" w15:restartNumberingAfterBreak="0">
+  <w:abstractNum w:abstractNumId="16" w15:restartNumberingAfterBreak="0">
     <w:nsid w:val="79450D03"/>
     <w:multiLevelType w:val="hybridMultilevel"/>
     <w:tmpl w:val="6F720556"/>
@@ -5016,106 +5188,112 @@
     </w:lvl>
   </w:abstractNum>
   <w:num w:numId="1" w16cid:durableId="1991326895">
-    <w:abstractNumId w:val="2"/>
+    <w:abstractNumId w:val="3"/>
   </w:num>
   <w:num w:numId="2" w16cid:durableId="16809686">
-    <w:abstractNumId w:val="2"/>
+    <w:abstractNumId w:val="3"/>
   </w:num>
   <w:num w:numId="3" w16cid:durableId="1485199282">
-    <w:abstractNumId w:val="2"/>
+    <w:abstractNumId w:val="3"/>
   </w:num>
   <w:num w:numId="4" w16cid:durableId="1019505871">
-    <w:abstractNumId w:val="2"/>
+    <w:abstractNumId w:val="3"/>
   </w:num>
   <w:num w:numId="5" w16cid:durableId="166334259">
-    <w:abstractNumId w:val="2"/>
+    <w:abstractNumId w:val="3"/>
   </w:num>
   <w:num w:numId="6" w16cid:durableId="1877158130">
-    <w:abstractNumId w:val="2"/>
+    <w:abstractNumId w:val="3"/>
   </w:num>
   <w:num w:numId="7" w16cid:durableId="1327053527">
-    <w:abstractNumId w:val="2"/>
+    <w:abstractNumId w:val="3"/>
   </w:num>
   <w:num w:numId="8" w16cid:durableId="1724206537">
-    <w:abstractNumId w:val="2"/>
+    <w:abstractNumId w:val="3"/>
   </w:num>
   <w:num w:numId="9" w16cid:durableId="464548165">
-    <w:abstractNumId w:val="2"/>
+    <w:abstractNumId w:val="3"/>
   </w:num>
   <w:num w:numId="10" w16cid:durableId="1358695741">
-    <w:abstractNumId w:val="2"/>
+    <w:abstractNumId w:val="3"/>
   </w:num>
   <w:num w:numId="11" w16cid:durableId="348677739">
-    <w:abstractNumId w:val="2"/>
+    <w:abstractNumId w:val="3"/>
   </w:num>
   <w:num w:numId="12" w16cid:durableId="901016513">
-    <w:abstractNumId w:val="2"/>
+    <w:abstractNumId w:val="3"/>
   </w:num>
   <w:num w:numId="13" w16cid:durableId="684861672">
-    <w:abstractNumId w:val="2"/>
+    <w:abstractNumId w:val="3"/>
   </w:num>
   <w:num w:numId="14" w16cid:durableId="1192959546">
-    <w:abstractNumId w:val="2"/>
+    <w:abstractNumId w:val="3"/>
   </w:num>
   <w:num w:numId="15" w16cid:durableId="1120104531">
-    <w:abstractNumId w:val="2"/>
+    <w:abstractNumId w:val="3"/>
   </w:num>
   <w:num w:numId="16" w16cid:durableId="198979461">
-    <w:abstractNumId w:val="2"/>
+    <w:abstractNumId w:val="3"/>
   </w:num>
   <w:num w:numId="17" w16cid:durableId="688259553">
-    <w:abstractNumId w:val="2"/>
+    <w:abstractNumId w:val="3"/>
   </w:num>
   <w:num w:numId="18" w16cid:durableId="752698056">
-    <w:abstractNumId w:val="2"/>
+    <w:abstractNumId w:val="3"/>
   </w:num>
   <w:num w:numId="19" w16cid:durableId="1344697730">
-    <w:abstractNumId w:val="2"/>
+    <w:abstractNumId w:val="3"/>
   </w:num>
   <w:num w:numId="20" w16cid:durableId="751004439">
-    <w:abstractNumId w:val="2"/>
+    <w:abstractNumId w:val="3"/>
   </w:num>
   <w:num w:numId="21" w16cid:durableId="2084332032">
+    <w:abstractNumId w:val="14"/>
+  </w:num>
+  <w:num w:numId="22" w16cid:durableId="755636927">
     <w:abstractNumId w:val="12"/>
   </w:num>
-  <w:num w:numId="22" w16cid:durableId="755636927">
-    <w:abstractNumId w:val="10"/>
-  </w:num>
   <w:num w:numId="23" w16cid:durableId="812403207">
-    <w:abstractNumId w:val="4"/>
+    <w:abstractNumId w:val="5"/>
   </w:num>
   <w:num w:numId="24" w16cid:durableId="440758964">
-    <w:abstractNumId w:val="5"/>
+    <w:abstractNumId w:val="6"/>
   </w:num>
   <w:num w:numId="25" w16cid:durableId="1431656592">
-    <w:abstractNumId w:val="8"/>
+    <w:abstractNumId w:val="9"/>
   </w:num>
   <w:num w:numId="26" w16cid:durableId="420495222">
-    <w:abstractNumId w:val="9"/>
+    <w:abstractNumId w:val="11"/>
   </w:num>
   <w:num w:numId="27" w16cid:durableId="278072192">
-    <w:abstractNumId w:val="11"/>
+    <w:abstractNumId w:val="13"/>
   </w:num>
   <w:num w:numId="28" w16cid:durableId="139007837">
-    <w:abstractNumId w:val="1"/>
+    <w:abstractNumId w:val="2"/>
   </w:num>
   <w:num w:numId="29" w16cid:durableId="8413563">
     <w:abstractNumId w:val="0"/>
   </w:num>
   <w:num w:numId="30" w16cid:durableId="1589925891">
-    <w:abstractNumId w:val="3"/>
+    <w:abstractNumId w:val="4"/>
   </w:num>
   <w:num w:numId="31" w16cid:durableId="868640113">
-    <w:abstractNumId w:val="14"/>
+    <w:abstractNumId w:val="16"/>
   </w:num>
   <w:num w:numId="32" w16cid:durableId="779762629">
-    <w:abstractNumId w:val="6"/>
+    <w:abstractNumId w:val="7"/>
   </w:num>
   <w:num w:numId="33" w16cid:durableId="1199734223">
-    <w:abstractNumId w:val="7"/>
+    <w:abstractNumId w:val="8"/>
   </w:num>
   <w:num w:numId="34" w16cid:durableId="1638222261">
-    <w:abstractNumId w:val="13"/>
+    <w:abstractNumId w:val="15"/>
+  </w:num>
+  <w:num w:numId="35" w16cid:durableId="16198388">
+    <w:abstractNumId w:val="1"/>
+  </w:num>
+  <w:num w:numId="36" w16cid:durableId="1274365067">
+    <w:abstractNumId w:val="10"/>
   </w:num>
 </w:numbering>
 </file>

</xml_diff>

<commit_message>
Popolamento in fase di sviluppo
Problema con il trigger tr_insert_bp e tr_pubblicazione_privacy che a compilazione non danno problemi ma quando dovrebbero scattare danno vari errori. Da risolvere assolutamente.
</commit_message>
<xml_diff>
--- a/Basi di dati/Documentazione.docx
+++ b/Basi di dati/Documentazione.docx
@@ -1083,6 +1083,7 @@
         </w:rPr>
         <w:t xml:space="preserve">, Nome, Cognome, </w:t>
       </w:r>
+      <w:proofErr w:type="gramStart"/>
       <w:r>
         <w:rPr>
           <w:rFonts w:ascii="Times New Roman" w:hAnsi="Times New Roman" w:cs="Times New Roman"/>
@@ -1091,6 +1092,7 @@
         </w:rPr>
         <w:t>Email</w:t>
       </w:r>
+      <w:proofErr w:type="gramEnd"/>
       <w:r>
         <w:rPr>
           <w:rFonts w:ascii="Times New Roman" w:hAnsi="Times New Roman" w:cs="Times New Roman"/>
@@ -1504,7 +1506,7 @@
           <w:sz w:val="24"/>
           <w:szCs w:val="24"/>
         </w:rPr>
-        <w:t xml:space="preserve">, Dimensione, </w:t>
+        <w:t xml:space="preserve">, </w:t>
       </w:r>
       <w:proofErr w:type="spellStart"/>
       <w:r>
@@ -1750,7 +1752,7 @@
           <w:sz w:val="24"/>
           <w:szCs w:val="24"/>
         </w:rPr>
-        <w:t>, Dimensione)</w:t>
+        <w:t>)</w:t>
       </w:r>
     </w:p>
     <w:p>
@@ -2242,23 +2244,7 @@
           <w:sz w:val="24"/>
           <w:szCs w:val="24"/>
         </w:rPr>
-        <w:t xml:space="preserve">, </w:t>
-      </w:r>
-      <w:r>
-        <w:rPr>
-          <w:rFonts w:ascii="Times New Roman" w:hAnsi="Times New Roman" w:cs="Times New Roman"/>
-          <w:sz w:val="24"/>
-          <w:szCs w:val="24"/>
-        </w:rPr>
-        <w:t>Categoria</w:t>
-      </w:r>
-      <w:r>
-        <w:rPr>
-          <w:rFonts w:ascii="Times New Roman" w:hAnsi="Times New Roman" w:cs="Times New Roman"/>
-          <w:sz w:val="24"/>
-          <w:szCs w:val="24"/>
-        </w:rPr>
-        <w:t>)</w:t>
+        <w:t>, Categoria)</w:t>
       </w:r>
     </w:p>
     <w:p>
@@ -2478,9 +2464,9 @@
           <w:iCs/>
           <w:highlight w:val="lightGray"/>
         </w:rPr>
-        <w:t xml:space="preserve"> →.</w:t>
-      </w:r>
-      <w:proofErr w:type="spellStart"/>
+        <w:t xml:space="preserve"> </w:t>
+      </w:r>
+      <w:proofErr w:type="gramStart"/>
       <w:r>
         <w:rPr>
           <w:rFonts w:ascii="Times New Roman" w:hAnsi="Times New Roman" w:cs="Times New Roman"/>
@@ -2488,9 +2474,20 @@
           <w:iCs/>
           <w:highlight w:val="lightGray"/>
         </w:rPr>
+        <w:t>→.</w:t>
+      </w:r>
+      <w:proofErr w:type="spellStart"/>
+      <w:r>
+        <w:rPr>
+          <w:rFonts w:ascii="Times New Roman" w:hAnsi="Times New Roman" w:cs="Times New Roman"/>
+          <w:i/>
+          <w:iCs/>
+          <w:highlight w:val="lightGray"/>
+        </w:rPr>
         <w:t>SoggettiRiconosciuti.Soggetto</w:t>
       </w:r>
       <w:proofErr w:type="spellEnd"/>
+      <w:proofErr w:type="gramEnd"/>
     </w:p>
     <w:p>
       <w:pPr>

</xml_diff>